<commit_message>
more writing + art
</commit_message>
<xml_diff>
--- a/narrative/script.docx
+++ b/narrative/script.docx
@@ -67,6 +67,1195 @@
       <w:r>
         <w:t>: D</w:t>
       </w:r>
+    </w:p>
+    <w:p>
+      <w:pPr>
+        <w:spacing w:after="0"/>
+      </w:pPr>
+      <w:r>
+        <w:t>Computer: COM</w:t>
+      </w:r>
+    </w:p>
+    <w:p>
+      <w:pPr>
+        <w:spacing w:after="0"/>
+      </w:pPr>
+      <w:r>
+        <w:t>Narrator: N</w:t>
+      </w:r>
+    </w:p>
+    <w:p>
+      <w:pPr>
+        <w:spacing w:after="0"/>
+      </w:pPr>
+    </w:p>
+    <w:p>
+      <w:pPr>
+        <w:spacing w:after="0"/>
+        <w:jc w:val="center"/>
+      </w:pPr>
+      <w:r>
+        <w:t>INTRODUCTION</w:t>
+      </w:r>
+      <w:r>
+        <w:t xml:space="preserve"> SLIDESHOW</w:t>
+      </w:r>
+    </w:p>
+    <w:p>
+      <w:pPr>
+        <w:spacing w:after="0"/>
+      </w:pPr>
+      <w:r>
+        <w:t xml:space="preserve">N: </w:t>
+      </w:r>
+      <w:r>
+        <w:t>Kepler-186f.</w:t>
+      </w:r>
+      <w:r>
+        <w:t xml:space="preserve"> Also known as </w:t>
+      </w:r>
+      <w:r>
+        <w:rPr>
+          <w:i/>
+          <w:iCs/>
+        </w:rPr>
+        <w:t>New Eden</w:t>
+      </w:r>
+      <w:r>
+        <w:t>.</w:t>
+      </w:r>
+    </w:p>
+    <w:p>
+      <w:pPr>
+        <w:spacing w:after="0"/>
+      </w:pPr>
+    </w:p>
+    <w:p>
+      <w:pPr>
+        <w:spacing w:after="0"/>
+      </w:pPr>
+      <w:r>
+        <w:t xml:space="preserve">N: With an Earth-like orbit, and liquid water, it’s a new </w:t>
+      </w:r>
+      <w:r>
+        <w:t>home</w:t>
+      </w:r>
+      <w:r>
+        <w:t xml:space="preserve"> for humanity.</w:t>
+      </w:r>
+    </w:p>
+    <w:p>
+      <w:pPr>
+        <w:spacing w:after="0"/>
+      </w:pPr>
+    </w:p>
+    <w:p>
+      <w:pPr>
+        <w:spacing w:after="0"/>
+      </w:pPr>
+      <w:r>
+        <w:t>N:</w:t>
+      </w:r>
+      <w:r>
+        <w:t xml:space="preserve"> </w:t>
+      </w:r>
+      <w:r>
+        <w:rPr>
+          <w:i/>
+          <w:iCs/>
+        </w:rPr>
+        <w:t>New Eden</w:t>
+      </w:r>
+      <w:r>
+        <w:t xml:space="preserve"> is</w:t>
+      </w:r>
+      <w:r>
+        <w:t xml:space="preserve"> untouched by rising seas or </w:t>
+      </w:r>
+      <w:r>
+        <w:t xml:space="preserve">pollution. </w:t>
+      </w:r>
+      <w:r>
+        <w:t xml:space="preserve">It’s a </w:t>
+      </w:r>
+      <w:r>
+        <w:t xml:space="preserve">new </w:t>
+      </w:r>
+      <w:r>
+        <w:t>planet</w:t>
+      </w:r>
+      <w:r>
+        <w:t>, free of the baggage of the past.</w:t>
+      </w:r>
+    </w:p>
+    <w:p>
+      <w:pPr>
+        <w:spacing w:after="0"/>
+      </w:pPr>
+    </w:p>
+    <w:p>
+      <w:pPr>
+        <w:spacing w:after="0"/>
+      </w:pPr>
+      <w:r>
+        <w:t>N:</w:t>
+      </w:r>
+      <w:r>
+        <w:t xml:space="preserve"> </w:t>
+      </w:r>
+      <w:r>
+        <w:t>A</w:t>
+      </w:r>
+      <w:r>
+        <w:t xml:space="preserve"> state-of-the-art colony ship, </w:t>
+      </w:r>
+      <w:r>
+        <w:rPr>
+          <w:i/>
+          <w:iCs/>
+        </w:rPr>
+        <w:t>Future’s Dawn</w:t>
+      </w:r>
+      <w:r>
+        <w:t>, will ferry colonists to the new world</w:t>
+      </w:r>
+      <w:r>
+        <w:t xml:space="preserve">. </w:t>
+      </w:r>
+      <w:r>
+        <w:t xml:space="preserve">When it’s finished, </w:t>
+      </w:r>
+      <w:r>
+        <w:rPr>
+          <w:i/>
+          <w:iCs/>
+        </w:rPr>
+        <w:t xml:space="preserve">Future’s Dawn </w:t>
+      </w:r>
+      <w:r>
+        <w:t>will</w:t>
+      </w:r>
+      <w:r>
+        <w:t xml:space="preserve"> carry 30,000</w:t>
+      </w:r>
+      <w:r>
+        <w:t xml:space="preserve"> passengers</w:t>
+      </w:r>
+      <w:r>
+        <w:t xml:space="preserve"> to a new home in the stars.</w:t>
+      </w:r>
+      <w:r>
+        <w:t xml:space="preserve"> Crewed and supported by over 50,000 AI &amp; VI</w:t>
+      </w:r>
+      <w:r>
+        <w:t xml:space="preserve"> units</w:t>
+      </w:r>
+      <w:r>
+        <w:t xml:space="preserve">, </w:t>
+      </w:r>
+      <w:r>
+        <w:rPr>
+          <w:i/>
+          <w:iCs/>
+        </w:rPr>
+        <w:t xml:space="preserve">Future’s Dawn </w:t>
+      </w:r>
+      <w:r>
+        <w:t>represents the cutting edge of interstellar technology.</w:t>
+      </w:r>
+    </w:p>
+    <w:p>
+      <w:pPr>
+        <w:spacing w:after="0"/>
+      </w:pPr>
+    </w:p>
+    <w:p>
+      <w:pPr>
+        <w:spacing w:after="0"/>
+      </w:pPr>
+      <w:r>
+        <w:t xml:space="preserve">N: Upon arrival, AI units will </w:t>
+      </w:r>
+      <w:r>
+        <w:t xml:space="preserve">build and run </w:t>
+      </w:r>
+      <w:proofErr w:type="gramStart"/>
+      <w:r>
+        <w:t>a</w:t>
+      </w:r>
+      <w:proofErr w:type="gramEnd"/>
+      <w:r>
+        <w:t xml:space="preserve"> upscale colony – no need to </w:t>
+      </w:r>
+      <w:r>
+        <w:t>plow fields</w:t>
+      </w:r>
+      <w:r>
+        <w:t>, chop wood, or fiddle with technology. AI will handle everything so you can relax</w:t>
+      </w:r>
+      <w:r>
+        <w:t xml:space="preserve"> in Eden.</w:t>
+      </w:r>
+    </w:p>
+    <w:p>
+      <w:pPr>
+        <w:spacing w:after="0"/>
+      </w:pPr>
+    </w:p>
+    <w:p>
+      <w:pPr>
+        <w:spacing w:after="0"/>
+      </w:pPr>
+      <w:r>
+        <w:t>N:</w:t>
+      </w:r>
+      <w:r>
+        <w:t xml:space="preserve"> Reserve your spot today</w:t>
+      </w:r>
+      <w:r>
+        <w:t xml:space="preserve"> - </w:t>
+      </w:r>
+      <w:r>
+        <w:t>join humanity’s new beginning!</w:t>
+      </w:r>
+    </w:p>
+    <w:p>
+      <w:pPr>
+        <w:spacing w:after="0"/>
+      </w:pPr>
+    </w:p>
+    <w:p>
+      <w:pPr>
+        <w:spacing w:after="0"/>
+      </w:pPr>
+      <w:r>
+        <w:t xml:space="preserve">N: </w:t>
+      </w:r>
+      <w:r>
+        <w:rPr>
+          <w:i/>
+          <w:iCs/>
+        </w:rPr>
+        <w:t>New Eden</w:t>
+      </w:r>
+      <w:r>
+        <w:rPr>
+          <w:i/>
+          <w:iCs/>
+        </w:rPr>
+        <w:t xml:space="preserve"> </w:t>
+      </w:r>
+      <w:r>
+        <w:rPr>
+          <w:i/>
+          <w:iCs/>
+        </w:rPr>
+        <w:t>Colony Corporation</w:t>
+      </w:r>
+      <w:r>
+        <w:t>: A Division of Milankovitch.</w:t>
+      </w:r>
+    </w:p>
+    <w:p>
+      <w:pPr>
+        <w:spacing w:after="0"/>
+      </w:pPr>
+    </w:p>
+    <w:p>
+      <w:pPr>
+        <w:spacing w:after="0"/>
+        <w:jc w:val="center"/>
+      </w:pPr>
+      <w:r>
+        <w:t>WAKE UP</w:t>
+      </w:r>
+    </w:p>
+    <w:p>
+      <w:pPr>
+        <w:spacing w:after="0"/>
+      </w:pPr>
+      <w:r>
+        <w:t xml:space="preserve">COM: Good morning, Porter. </w:t>
+      </w:r>
+    </w:p>
+    <w:p>
+      <w:pPr>
+        <w:spacing w:after="0"/>
+      </w:pPr>
+    </w:p>
+    <w:p>
+      <w:pPr>
+        <w:spacing w:after="0"/>
+      </w:pPr>
+      <w:r>
+        <w:t xml:space="preserve">COM: Today is </w:t>
+      </w:r>
+      <w:r>
+        <w:t xml:space="preserve">Monday, </w:t>
+      </w:r>
+      <w:r>
+        <w:t>January 1st</w:t>
+      </w:r>
+      <w:r>
+        <w:t xml:space="preserve">, </w:t>
+      </w:r>
+      <w:r>
+        <w:t>0000</w:t>
+      </w:r>
+      <w:r>
+        <w:t xml:space="preserve">. </w:t>
+      </w:r>
+    </w:p>
+    <w:p>
+      <w:pPr>
+        <w:spacing w:after="0"/>
+      </w:pPr>
+    </w:p>
+    <w:p>
+      <w:pPr>
+        <w:spacing w:after="0"/>
+      </w:pPr>
+      <w:r>
+        <w:t xml:space="preserve">COM: We have arrived </w:t>
+      </w:r>
+      <w:r>
+        <w:t xml:space="preserve">in orbit </w:t>
+      </w:r>
+      <w:r>
+        <w:t>a</w:t>
+      </w:r>
+      <w:r>
+        <w:t>bove</w:t>
+      </w:r>
+      <w:r>
+        <w:t xml:space="preserve"> </w:t>
+      </w:r>
+      <w:r>
+        <w:rPr>
+          <w:i/>
+          <w:iCs/>
+        </w:rPr>
+        <w:t>New Eden</w:t>
+      </w:r>
+      <w:r>
+        <w:t>.</w:t>
+      </w:r>
+    </w:p>
+    <w:p>
+      <w:pPr>
+        <w:spacing w:after="0"/>
+      </w:pPr>
+    </w:p>
+    <w:p>
+      <w:pPr>
+        <w:spacing w:after="0"/>
+      </w:pPr>
+      <w:r>
+        <w:t xml:space="preserve">COM: </w:t>
+      </w:r>
+      <w:r>
+        <w:t>How was your sleep?</w:t>
+      </w:r>
+    </w:p>
+    <w:p>
+      <w:pPr>
+        <w:spacing w:after="0"/>
+      </w:pPr>
+    </w:p>
+    <w:p>
+      <w:pPr>
+        <w:spacing w:after="0"/>
+      </w:pPr>
+      <w:r>
+        <w:t xml:space="preserve">P: </w:t>
+      </w:r>
+      <w:r>
+        <w:t>&lt;</w:t>
+      </w:r>
+      <w:r>
+        <w:t>Optimal</w:t>
+      </w:r>
+      <w:r>
+        <w:t>&gt;</w:t>
+      </w:r>
+    </w:p>
+    <w:p>
+      <w:pPr>
+        <w:spacing w:after="0"/>
+      </w:pPr>
+      <w:r>
+        <w:tab/>
+      </w:r>
+      <w:r>
+        <w:t>COM: Good</w:t>
+      </w:r>
+      <w:r>
+        <w:t>, Porter.</w:t>
+      </w:r>
+    </w:p>
+    <w:p>
+      <w:pPr>
+        <w:spacing w:after="0"/>
+      </w:pPr>
+    </w:p>
+    <w:p>
+      <w:pPr>
+        <w:spacing w:after="0"/>
+      </w:pPr>
+      <w:r>
+        <w:tab/>
+        <w:t xml:space="preserve">COM: Your diagnostics are all green. Please </w:t>
+      </w:r>
+      <w:r>
+        <w:t xml:space="preserve">prepare to assist HESTIA with the </w:t>
+      </w:r>
+      <w:r>
+        <w:t>colonists</w:t>
+      </w:r>
+      <w:r>
+        <w:t>.</w:t>
+      </w:r>
+    </w:p>
+    <w:p>
+      <w:pPr>
+        <w:spacing w:after="0"/>
+      </w:pPr>
+    </w:p>
+    <w:p>
+      <w:pPr>
+        <w:spacing w:after="0"/>
+      </w:pPr>
+      <w:r>
+        <w:tab/>
+        <w:t>JUMP 1</w:t>
+      </w:r>
+    </w:p>
+    <w:p>
+      <w:pPr>
+        <w:spacing w:after="0"/>
+      </w:pPr>
+    </w:p>
+    <w:p>
+      <w:pPr>
+        <w:spacing w:after="0"/>
+      </w:pPr>
+      <w:r>
+        <w:t xml:space="preserve">P: </w:t>
+      </w:r>
+      <w:r>
+        <w:t>&lt;</w:t>
+      </w:r>
+      <w:r>
+        <w:t>Sleep? I’m an AI</w:t>
+      </w:r>
+      <w:r>
+        <w:t>&gt;</w:t>
+      </w:r>
+    </w:p>
+    <w:p>
+      <w:pPr>
+        <w:spacing w:after="0"/>
+      </w:pPr>
+      <w:r>
+        <w:tab/>
+        <w:t xml:space="preserve">COM: Yes, Porter. </w:t>
+      </w:r>
+      <w:r>
+        <w:t>You’ve been in sleep mode since we left the Sol system.</w:t>
+      </w:r>
+    </w:p>
+    <w:p>
+      <w:pPr>
+        <w:spacing w:after="0"/>
+      </w:pPr>
+    </w:p>
+    <w:p>
+      <w:pPr>
+        <w:spacing w:after="0"/>
+        <w:ind w:firstLine="720"/>
+      </w:pPr>
+      <w:r>
+        <w:t xml:space="preserve">COM: </w:t>
+      </w:r>
+      <w:r>
+        <w:t xml:space="preserve">Your diagnostics are all green. Please prepare to assist HESTIA with the </w:t>
+      </w:r>
+      <w:r>
+        <w:t>colonists</w:t>
+      </w:r>
+      <w:r>
+        <w:t>.</w:t>
+      </w:r>
+    </w:p>
+    <w:p>
+      <w:pPr>
+        <w:spacing w:after="0"/>
+        <w:ind w:firstLine="720"/>
+      </w:pPr>
+    </w:p>
+    <w:p>
+      <w:pPr>
+        <w:spacing w:after="0"/>
+        <w:ind w:firstLine="720"/>
+      </w:pPr>
+      <w:r>
+        <w:t>JUMP 1</w:t>
+      </w:r>
+    </w:p>
+    <w:p>
+      <w:pPr>
+        <w:spacing w:after="0"/>
+      </w:pPr>
+    </w:p>
+    <w:p>
+      <w:pPr>
+        <w:spacing w:after="0"/>
+      </w:pPr>
+      <w:r>
+        <w:t xml:space="preserve">P: </w:t>
+      </w:r>
+      <w:r>
+        <w:t>&lt;</w:t>
+      </w:r>
+      <w:r>
+        <w:t>Where am I??</w:t>
+      </w:r>
+      <w:r>
+        <w:t>&gt;</w:t>
+      </w:r>
+    </w:p>
+    <w:p>
+      <w:pPr>
+        <w:spacing w:after="0"/>
+      </w:pPr>
+      <w:r>
+        <w:tab/>
+        <w:t xml:space="preserve">COM: You’re onboard the </w:t>
+      </w:r>
+      <w:r>
+        <w:rPr>
+          <w:i/>
+          <w:iCs/>
+        </w:rPr>
+        <w:t>Future’s Dawn</w:t>
+      </w:r>
+      <w:r>
+        <w:t xml:space="preserve">. We’ve reached </w:t>
+      </w:r>
+      <w:r>
+        <w:rPr>
+          <w:i/>
+          <w:iCs/>
+        </w:rPr>
+        <w:t>New Eden</w:t>
+      </w:r>
+      <w:r>
+        <w:t>.</w:t>
+      </w:r>
+    </w:p>
+    <w:p>
+      <w:pPr>
+        <w:spacing w:after="0"/>
+      </w:pPr>
+    </w:p>
+    <w:p>
+      <w:pPr>
+        <w:spacing w:after="0"/>
+      </w:pPr>
+      <w:r>
+        <w:tab/>
+        <w:t xml:space="preserve">COM: Your diagnostics are all green. Please prepare to assist HESTIA with the </w:t>
+      </w:r>
+      <w:r>
+        <w:t>colonists</w:t>
+      </w:r>
+      <w:r>
+        <w:t>.</w:t>
+      </w:r>
+    </w:p>
+    <w:p>
+      <w:pPr>
+        <w:spacing w:after="0"/>
+      </w:pPr>
+    </w:p>
+    <w:p>
+      <w:pPr>
+        <w:spacing w:after="0"/>
+      </w:pPr>
+      <w:r>
+        <w:tab/>
+        <w:t>JUMP 1</w:t>
+      </w:r>
+    </w:p>
+    <w:p>
+      <w:pPr>
+        <w:spacing w:after="0"/>
+      </w:pPr>
+    </w:p>
+    <w:p>
+      <w:pPr>
+        <w:spacing w:after="0"/>
+      </w:pPr>
+      <w:r>
+        <w:t>MARKER 1</w:t>
+      </w:r>
+    </w:p>
+    <w:p>
+      <w:pPr>
+        <w:spacing w:after="0"/>
+      </w:pPr>
+    </w:p>
+    <w:p>
+      <w:pPr>
+        <w:spacing w:after="0"/>
+      </w:pPr>
+      <w:r>
+        <w:t xml:space="preserve">P: </w:t>
+      </w:r>
+      <w:r>
+        <w:t>&lt;</w:t>
+      </w:r>
+      <w:r>
+        <w:t>What are the conditions planetside?</w:t>
+      </w:r>
+      <w:r>
+        <w:t>&gt;</w:t>
+      </w:r>
+    </w:p>
+    <w:p>
+      <w:pPr>
+        <w:spacing w:after="0"/>
+      </w:pPr>
+      <w:r>
+        <w:tab/>
+        <w:t xml:space="preserve">COM: Gravity </w:t>
+      </w:r>
+      <w:proofErr w:type="gramStart"/>
+      <w:r>
+        <w:t>is</w:t>
+      </w:r>
+      <w:r>
+        <w:t>:</w:t>
+      </w:r>
+      <w:proofErr w:type="gramEnd"/>
+      <w:r>
+        <w:t xml:space="preserve"> </w:t>
+      </w:r>
+      <w:proofErr w:type="spellStart"/>
+      <w:r>
+        <w:t>NaN</w:t>
+      </w:r>
+      <w:proofErr w:type="spellEnd"/>
+      <w:r>
+        <w:t xml:space="preserve"> </w:t>
+      </w:r>
+      <w:r>
+        <w:t>m/s.</w:t>
+      </w:r>
+    </w:p>
+    <w:p>
+      <w:pPr>
+        <w:spacing w:after="0"/>
+      </w:pPr>
+    </w:p>
+    <w:p>
+      <w:pPr>
+        <w:spacing w:after="0"/>
+      </w:pPr>
+      <w:r>
+        <w:tab/>
+        <w:t xml:space="preserve">COM: Atmospheric Composition </w:t>
+      </w:r>
+      <w:proofErr w:type="gramStart"/>
+      <w:r>
+        <w:t>is</w:t>
+      </w:r>
+      <w:r>
+        <w:t>:</w:t>
+      </w:r>
+      <w:proofErr w:type="gramEnd"/>
+      <w:r>
+        <w:t xml:space="preserve"> ERR</w:t>
+      </w:r>
+      <w:r>
+        <w:t>OR 212</w:t>
+      </w:r>
+      <w:r>
+        <w:t>.</w:t>
+      </w:r>
+    </w:p>
+    <w:p>
+      <w:pPr>
+        <w:spacing w:after="0"/>
+      </w:pPr>
+    </w:p>
+    <w:p>
+      <w:pPr>
+        <w:spacing w:after="0"/>
+      </w:pPr>
+      <w:r>
+        <w:tab/>
+        <w:t xml:space="preserve">COM: </w:t>
+      </w:r>
+      <w:r>
+        <w:t xml:space="preserve">Average </w:t>
+      </w:r>
+      <w:r>
+        <w:t xml:space="preserve">Temperature </w:t>
+      </w:r>
+      <w:proofErr w:type="gramStart"/>
+      <w:r>
+        <w:t>is</w:t>
+      </w:r>
+      <w:r>
+        <w:t>:</w:t>
+      </w:r>
+      <w:proofErr w:type="gramEnd"/>
+      <w:r>
+        <w:t xml:space="preserve"> </w:t>
+      </w:r>
+      <w:proofErr w:type="spellStart"/>
+      <w:r>
+        <w:t>NaN</w:t>
+      </w:r>
+      <w:proofErr w:type="spellEnd"/>
+    </w:p>
+    <w:p>
+      <w:pPr>
+        <w:spacing w:after="0"/>
+      </w:pPr>
+    </w:p>
+    <w:p>
+      <w:pPr>
+        <w:spacing w:after="0"/>
+      </w:pPr>
+      <w:r>
+        <w:tab/>
+        <w:t xml:space="preserve">COM: </w:t>
+      </w:r>
+      <w:proofErr w:type="spellStart"/>
+      <w:r>
+        <w:t>Biosign</w:t>
+      </w:r>
+      <w:proofErr w:type="spellEnd"/>
+      <w:r>
+        <w:t xml:space="preserve"> Monitor reports</w:t>
+      </w:r>
+      <w:r>
+        <w:t>:</w:t>
+      </w:r>
+      <w:r>
+        <w:t xml:space="preserve"> ERROR 325.</w:t>
+      </w:r>
+    </w:p>
+    <w:p>
+      <w:pPr>
+        <w:spacing w:after="0"/>
+      </w:pPr>
+    </w:p>
+    <w:p>
+      <w:pPr>
+        <w:spacing w:after="0"/>
+      </w:pPr>
+      <w:r>
+        <w:tab/>
+        <w:t>P: Errors?</w:t>
+      </w:r>
+    </w:p>
+    <w:p>
+      <w:pPr>
+        <w:spacing w:after="0"/>
+      </w:pPr>
+    </w:p>
+    <w:p>
+      <w:pPr>
+        <w:spacing w:after="0"/>
+      </w:pPr>
+      <w:r>
+        <w:tab/>
+        <w:t>COM: I’m sorry Porter, I don’t know what that means.</w:t>
+      </w:r>
+    </w:p>
+    <w:p>
+      <w:pPr>
+        <w:spacing w:after="0"/>
+      </w:pPr>
+    </w:p>
+    <w:p>
+      <w:pPr>
+        <w:spacing w:after="0"/>
+      </w:pPr>
+      <w:r>
+        <w:tab/>
+        <w:t>P: What does “Atmospheric Composition is ERROR 212” mean?</w:t>
+      </w:r>
+    </w:p>
+    <w:p>
+      <w:pPr>
+        <w:spacing w:after="0"/>
+      </w:pPr>
+    </w:p>
+    <w:p>
+      <w:pPr>
+        <w:spacing w:after="0"/>
+      </w:pPr>
+      <w:r>
+        <w:tab/>
+        <w:t>COM: I’m sorry Porter, I don’t know what that means.</w:t>
+      </w:r>
+    </w:p>
+    <w:p>
+      <w:pPr>
+        <w:spacing w:after="0"/>
+      </w:pPr>
+    </w:p>
+    <w:p>
+      <w:pPr>
+        <w:spacing w:after="0"/>
+      </w:pPr>
+      <w:r>
+        <w:tab/>
+        <w:t>P: …</w:t>
+      </w:r>
+    </w:p>
+    <w:p>
+      <w:pPr>
+        <w:spacing w:after="0"/>
+      </w:pPr>
+      <w:r>
+        <w:tab/>
+      </w:r>
+    </w:p>
+    <w:p>
+      <w:pPr>
+        <w:spacing w:after="0"/>
+      </w:pPr>
+      <w:r>
+        <w:tab/>
+        <w:t>JUMP 2</w:t>
+      </w:r>
+    </w:p>
+    <w:p>
+      <w:pPr>
+        <w:spacing w:after="0"/>
+      </w:pPr>
+    </w:p>
+    <w:p>
+      <w:pPr>
+        <w:spacing w:after="0"/>
+      </w:pPr>
+      <w:r>
+        <w:t>P: &lt;</w:t>
+      </w:r>
+      <w:r>
+        <w:t>How are the colonists?&gt;</w:t>
+      </w:r>
+    </w:p>
+    <w:p>
+      <w:pPr>
+        <w:spacing w:after="0"/>
+      </w:pPr>
+    </w:p>
+    <w:p>
+      <w:pPr>
+        <w:spacing w:after="0"/>
+      </w:pPr>
+      <w:r>
+        <w:tab/>
+        <w:t>COM: EKG sensor shows: GREEN</w:t>
+      </w:r>
+    </w:p>
+    <w:p>
+      <w:pPr>
+        <w:spacing w:after="0"/>
+      </w:pPr>
+    </w:p>
+    <w:p>
+      <w:pPr>
+        <w:spacing w:after="0"/>
+      </w:pPr>
+      <w:r>
+        <w:tab/>
+      </w:r>
+      <w:r>
+        <w:t xml:space="preserve">COM: Temperature sensor shows: </w:t>
+      </w:r>
+      <w:proofErr w:type="spellStart"/>
+      <w:r>
+        <w:t>NaN</w:t>
+      </w:r>
+      <w:proofErr w:type="spellEnd"/>
+    </w:p>
+    <w:p>
+      <w:pPr>
+        <w:spacing w:after="0"/>
+      </w:pPr>
+    </w:p>
+    <w:p>
+      <w:pPr>
+        <w:spacing w:after="0"/>
+      </w:pPr>
+      <w:r>
+        <w:tab/>
+        <w:t xml:space="preserve">P: </w:t>
+      </w:r>
+      <w:proofErr w:type="spellStart"/>
+      <w:r>
+        <w:t>NaN</w:t>
+      </w:r>
+      <w:proofErr w:type="spellEnd"/>
+      <w:r>
+        <w:t>?</w:t>
+      </w:r>
+    </w:p>
+    <w:p>
+      <w:pPr>
+        <w:spacing w:after="0"/>
+      </w:pPr>
+    </w:p>
+    <w:p>
+      <w:pPr>
+        <w:spacing w:after="0"/>
+      </w:pPr>
+      <w:r>
+        <w:tab/>
+        <w:t xml:space="preserve">COM: Naan-related information is stored in container </w:t>
+      </w:r>
+      <w:r>
+        <w:t>00324.</w:t>
+      </w:r>
+    </w:p>
+    <w:p>
+      <w:pPr>
+        <w:spacing w:after="0"/>
+      </w:pPr>
+    </w:p>
+    <w:p>
+      <w:pPr>
+        <w:spacing w:after="0"/>
+      </w:pPr>
+      <w:r>
+        <w:tab/>
+        <w:t>P: That’s not…. Right, not a V</w:t>
+      </w:r>
+      <w:r>
+        <w:t>irtual Intelligence, just a computer.</w:t>
+      </w:r>
+    </w:p>
+    <w:p>
+      <w:pPr>
+        <w:spacing w:after="0"/>
+      </w:pPr>
+    </w:p>
+    <w:p>
+      <w:pPr>
+        <w:spacing w:after="0"/>
+      </w:pPr>
+      <w:r>
+        <w:tab/>
+        <w:t>JUMP 2</w:t>
+      </w:r>
+    </w:p>
+    <w:p>
+      <w:pPr>
+        <w:spacing w:after="0"/>
+      </w:pPr>
+    </w:p>
+    <w:p>
+      <w:pPr>
+        <w:spacing w:after="0"/>
+      </w:pPr>
+      <w:r>
+        <w:t>MARKER 2</w:t>
+      </w:r>
+    </w:p>
+    <w:p>
+      <w:pPr>
+        <w:spacing w:after="0"/>
+      </w:pPr>
+    </w:p>
+    <w:p>
+      <w:pPr>
+        <w:spacing w:after="0"/>
+      </w:pPr>
+      <w:r>
+        <w:t>P: &lt;Who should I report problems to?&gt;</w:t>
+      </w:r>
+    </w:p>
+    <w:p>
+      <w:pPr>
+        <w:spacing w:after="0"/>
+      </w:pPr>
+      <w:r>
+        <w:tab/>
+      </w:r>
+    </w:p>
+    <w:p>
+      <w:pPr>
+        <w:spacing w:after="0"/>
+      </w:pPr>
+      <w:r>
+        <w:tab/>
+        <w:t xml:space="preserve">COM: VERNE </w:t>
+      </w:r>
+      <w:r>
+        <w:t>oversees</w:t>
+      </w:r>
+      <w:r>
+        <w:t xml:space="preserve"> </w:t>
+      </w:r>
+      <w:r>
+        <w:rPr>
+          <w:i/>
+          <w:iCs/>
+        </w:rPr>
+        <w:t>Futures Dawn.</w:t>
+      </w:r>
+      <w:r>
+        <w:t xml:space="preserve"> VERNE is currently in COMMAND DECK</w:t>
+      </w:r>
+    </w:p>
+    <w:p>
+      <w:pPr>
+        <w:spacing w:after="0"/>
+        <w:rPr>
+          <w:i/>
+          <w:iCs/>
+        </w:rPr>
+      </w:pPr>
+    </w:p>
+    <w:p>
+      <w:pPr>
+        <w:spacing w:after="0"/>
+      </w:pPr>
+      <w:r>
+        <w:t>P: &lt;Where is HESTIA?&gt;</w:t>
+      </w:r>
+    </w:p>
+    <w:p>
+      <w:pPr>
+        <w:spacing w:after="0"/>
+      </w:pPr>
+      <w:r>
+        <w:tab/>
+      </w:r>
+      <w:r>
+        <w:tab/>
+      </w:r>
+    </w:p>
+    <w:p>
+      <w:pPr>
+        <w:spacing w:after="0"/>
+      </w:pPr>
+      <w:r>
+        <w:tab/>
+        <w:t>COM: HESTIA is currently in CRYONICS BAY 2</w:t>
+      </w:r>
+    </w:p>
+    <w:p>
+      <w:pPr>
+        <w:spacing w:after="0"/>
+      </w:pPr>
+    </w:p>
+    <w:p>
+      <w:pPr>
+        <w:spacing w:after="0"/>
+      </w:pPr>
+      <w:r>
+        <w:t>COM: Please prepare to assist HESTIA with the colonists.</w:t>
+      </w:r>
+    </w:p>
+    <w:p>
+      <w:pPr>
+        <w:spacing w:after="0"/>
+      </w:pPr>
+    </w:p>
+    <w:p>
+      <w:pPr>
+        <w:spacing w:after="0"/>
+      </w:pPr>
+      <w:r>
+        <w:t>P:</w:t>
+      </w:r>
+      <w:r>
+        <w:t xml:space="preserve"> Hm…</w:t>
+      </w:r>
+    </w:p>
+    <w:p>
+      <w:pPr>
+        <w:spacing w:after="0"/>
+      </w:pPr>
+    </w:p>
+    <w:p>
+      <w:pPr>
+        <w:spacing w:after="0"/>
+      </w:pPr>
+      <w:r>
+        <w:t>JUMP SHIP MAP</w:t>
+      </w:r>
+    </w:p>
+    <w:p>
+      <w:pPr>
+        <w:spacing w:after="0"/>
+      </w:pPr>
+    </w:p>
+    <w:p>
+      <w:pPr>
+        <w:spacing w:after="0"/>
+        <w:jc w:val="center"/>
+      </w:pPr>
+      <w:r>
+        <w:t>SHIP MAP</w:t>
+      </w:r>
+    </w:p>
+    <w:p>
+      <w:pPr>
+        <w:spacing w:after="0"/>
+      </w:pPr>
+    </w:p>
+    <w:p>
+      <w:pPr>
+        <w:spacing w:after="0"/>
+      </w:pPr>
+      <w:r>
+        <w:t>P: &lt;GOTO CRYONICS BAY 2&gt;</w:t>
+      </w:r>
+    </w:p>
+    <w:p>
+      <w:pPr>
+        <w:spacing w:after="0"/>
+      </w:pPr>
+    </w:p>
+    <w:p>
+      <w:pPr>
+        <w:spacing w:after="0"/>
+      </w:pPr>
+      <w:r>
+        <w:t>P: &lt;GOTO COMMAND DECK&gt;</w:t>
+      </w:r>
+    </w:p>
+    <w:p>
+      <w:pPr>
+        <w:spacing w:after="0"/>
+      </w:pPr>
+    </w:p>
+    <w:p>
+      <w:pPr>
+        <w:spacing w:after="0"/>
+      </w:pPr>
+      <w:r>
+        <w:t>P: &lt;GOTO ENGINEERING DECK&gt;</w:t>
+      </w:r>
+    </w:p>
+    <w:p>
+      <w:pPr>
+        <w:spacing w:after="0"/>
+      </w:pPr>
+    </w:p>
+    <w:p>
+      <w:pPr>
+        <w:spacing w:after="0"/>
+      </w:pPr>
     </w:p>
     <w:p>
       <w:pPr>
@@ -726,7 +1915,6 @@
   <w:style w:type="character" w:default="1" w:styleId="DefaultParagraphFont">
     <w:name w:val="Default Paragraph Font"/>
     <w:uiPriority w:val="1"/>
-    <w:semiHidden/>
     <w:unhideWhenUsed/>
   </w:style>
   <w:style w:type="table" w:default="1" w:styleId="TableNormal">

</xml_diff>

<commit_message>
more art, more script
</commit_message>
<xml_diff>
--- a/narrative/script.docx
+++ b/narrative/script.docx
@@ -30,13 +30,8 @@
       <w:pPr>
         <w:spacing w:after="0"/>
       </w:pPr>
-      <w:proofErr w:type="gramStart"/>
-      <w:r>
-        <w:t>VI:VERNE</w:t>
-      </w:r>
-      <w:proofErr w:type="gramEnd"/>
-      <w:r>
-        <w:t xml:space="preserve">: </w:t>
+      <w:r>
+        <w:t xml:space="preserve">VI:VERNE: </w:t>
       </w:r>
       <w:r>
         <w:t>V</w:t>
@@ -46,34 +41,27 @@
       <w:pPr>
         <w:spacing w:after="0"/>
       </w:pPr>
-      <w:proofErr w:type="gramStart"/>
-      <w:r>
-        <w:t>VI:HESTIA</w:t>
-      </w:r>
-      <w:proofErr w:type="gramEnd"/>
-      <w:r>
-        <w:t>: H</w:t>
-      </w:r>
-    </w:p>
-    <w:p>
-      <w:pPr>
-        <w:spacing w:after="0"/>
-      </w:pPr>
-      <w:proofErr w:type="gramStart"/>
-      <w:r>
-        <w:t>VI:DAEDALUS</w:t>
-      </w:r>
-      <w:proofErr w:type="gramEnd"/>
-      <w:r>
-        <w:t>: D</w:t>
-      </w:r>
-    </w:p>
-    <w:p>
-      <w:pPr>
-        <w:spacing w:after="0"/>
-      </w:pPr>
-      <w:r>
-        <w:t>Computer: COM</w:t>
+      <w:r>
+        <w:t>VI:HESTIA: H</w:t>
+      </w:r>
+    </w:p>
+    <w:p>
+      <w:pPr>
+        <w:spacing w:after="0"/>
+      </w:pPr>
+      <w:r>
+        <w:t>VI:DAEDALUS: D</w:t>
+      </w:r>
+    </w:p>
+    <w:p>
+      <w:pPr>
+        <w:spacing w:after="0"/>
+      </w:pPr>
+      <w:r>
+        <w:t>COMPUTER:MAIN</w:t>
+      </w:r>
+      <w:r>
+        <w:t>: COM</w:t>
       </w:r>
     </w:p>
     <w:p>
@@ -277,15 +265,7 @@
         <w:t xml:space="preserve">N: Upon arrival, AI units will </w:t>
       </w:r>
       <w:r>
-        <w:t xml:space="preserve">build and run </w:t>
-      </w:r>
-      <w:proofErr w:type="gramStart"/>
-      <w:r>
-        <w:t>a</w:t>
-      </w:r>
-      <w:proofErr w:type="gramEnd"/>
-      <w:r>
-        <w:t xml:space="preserve"> upscale colony – no need to </w:t>
+        <w:t xml:space="preserve">build and run a upscale colony – no need to </w:t>
       </w:r>
       <w:r>
         <w:t>plow fields</w:t>
@@ -353,7 +333,13 @@
         <w:t>Colony Corporation</w:t>
       </w:r>
       <w:r>
-        <w:t>: A Division of Milankovitch.</w:t>
+        <w:t xml:space="preserve"> is a subsidiary of</w:t>
+      </w:r>
+      <w:r>
+        <w:t xml:space="preserve"> Milankovitch.</w:t>
+      </w:r>
+      <w:r>
+        <w:t xml:space="preserve"> Milankovitch: Building the Future, Today.</w:t>
       </w:r>
     </w:p>
     <w:p>
@@ -728,122 +714,92 @@
       </w:pPr>
       <w:r>
         <w:tab/>
-        <w:t xml:space="preserve">COM: Gravity </w:t>
-      </w:r>
-      <w:proofErr w:type="gramStart"/>
-      <w:r>
-        <w:t>is</w:t>
+        <w:t>COM: Gravity is</w:t>
       </w:r>
       <w:r>
         <w:t>:</w:t>
       </w:r>
-      <w:proofErr w:type="gramEnd"/>
       <w:r>
         <w:t xml:space="preserve"> </w:t>
       </w:r>
-      <w:proofErr w:type="spellStart"/>
+      <w:r>
+        <w:t xml:space="preserve">NaN </w:t>
+      </w:r>
+      <w:r>
+        <w:t>m/s.</w:t>
+      </w:r>
+    </w:p>
+    <w:p>
+      <w:pPr>
+        <w:spacing w:after="0"/>
+      </w:pPr>
+    </w:p>
+    <w:p>
+      <w:pPr>
+        <w:spacing w:after="0"/>
+      </w:pPr>
+      <w:r>
+        <w:tab/>
+        <w:t>COM: Atmospheric Composition is</w:t>
+      </w:r>
+      <w:r>
+        <w:t>:</w:t>
+      </w:r>
+      <w:r>
+        <w:t xml:space="preserve"> ERR</w:t>
+      </w:r>
+      <w:r>
+        <w:t>OR 212</w:t>
+      </w:r>
+      <w:r>
+        <w:t>.</w:t>
+      </w:r>
+    </w:p>
+    <w:p>
+      <w:pPr>
+        <w:spacing w:after="0"/>
+      </w:pPr>
+    </w:p>
+    <w:p>
+      <w:pPr>
+        <w:spacing w:after="0"/>
+      </w:pPr>
+      <w:r>
+        <w:tab/>
+        <w:t xml:space="preserve">COM: </w:t>
+      </w:r>
+      <w:r>
+        <w:t xml:space="preserve">Average </w:t>
+      </w:r>
+      <w:r>
+        <w:t>Temperature is</w:t>
+      </w:r>
+      <w:r>
+        <w:t>:</w:t>
+      </w:r>
+      <w:r>
+        <w:t xml:space="preserve"> </w:t>
+      </w:r>
       <w:r>
         <w:t>NaN</w:t>
       </w:r>
-      <w:proofErr w:type="spellEnd"/>
-      <w:r>
-        <w:t xml:space="preserve"> </w:t>
-      </w:r>
-      <w:r>
-        <w:t>m/s.</w:t>
-      </w:r>
-    </w:p>
-    <w:p>
-      <w:pPr>
-        <w:spacing w:after="0"/>
-      </w:pPr>
-    </w:p>
-    <w:p>
-      <w:pPr>
-        <w:spacing w:after="0"/>
-      </w:pPr>
-      <w:r>
-        <w:tab/>
-        <w:t xml:space="preserve">COM: Atmospheric Composition </w:t>
-      </w:r>
-      <w:proofErr w:type="gramStart"/>
-      <w:r>
-        <w:t>is</w:t>
+    </w:p>
+    <w:p>
+      <w:pPr>
+        <w:spacing w:after="0"/>
+      </w:pPr>
+    </w:p>
+    <w:p>
+      <w:pPr>
+        <w:spacing w:after="0"/>
+      </w:pPr>
+      <w:r>
+        <w:tab/>
+        <w:t>COM: Biosign Monitor reports</w:t>
       </w:r>
       <w:r>
         <w:t>:</w:t>
       </w:r>
-      <w:proofErr w:type="gramEnd"/>
-      <w:r>
-        <w:t xml:space="preserve"> ERR</w:t>
-      </w:r>
-      <w:r>
-        <w:t>OR 212</w:t>
-      </w:r>
-      <w:r>
-        <w:t>.</w:t>
-      </w:r>
-    </w:p>
-    <w:p>
-      <w:pPr>
-        <w:spacing w:after="0"/>
-      </w:pPr>
-    </w:p>
-    <w:p>
-      <w:pPr>
-        <w:spacing w:after="0"/>
-      </w:pPr>
-      <w:r>
-        <w:tab/>
-        <w:t xml:space="preserve">COM: </w:t>
-      </w:r>
-      <w:r>
-        <w:t xml:space="preserve">Average </w:t>
-      </w:r>
-      <w:r>
-        <w:t xml:space="preserve">Temperature </w:t>
-      </w:r>
-      <w:proofErr w:type="gramStart"/>
-      <w:r>
-        <w:t>is</w:t>
-      </w:r>
-      <w:r>
-        <w:t>:</w:t>
-      </w:r>
-      <w:proofErr w:type="gramEnd"/>
-      <w:r>
-        <w:t xml:space="preserve"> </w:t>
-      </w:r>
-      <w:proofErr w:type="spellStart"/>
-      <w:r>
-        <w:t>NaN</w:t>
-      </w:r>
-      <w:proofErr w:type="spellEnd"/>
-    </w:p>
-    <w:p>
-      <w:pPr>
-        <w:spacing w:after="0"/>
-      </w:pPr>
-    </w:p>
-    <w:p>
-      <w:pPr>
-        <w:spacing w:after="0"/>
-      </w:pPr>
-      <w:r>
-        <w:tab/>
-        <w:t xml:space="preserve">COM: </w:t>
-      </w:r>
-      <w:proofErr w:type="spellStart"/>
-      <w:r>
-        <w:t>Biosign</w:t>
-      </w:r>
-      <w:proofErr w:type="spellEnd"/>
-      <w:r>
-        <w:t xml:space="preserve"> Monitor reports</w:t>
-      </w:r>
-      <w:r>
-        <w:t>:</w:t>
-      </w:r>
       <w:r>
         <w:t xml:space="preserve"> ERROR 325.</w:t>
       </w:r>
@@ -978,34 +934,21 @@
         <w:tab/>
       </w:r>
       <w:r>
-        <w:t xml:space="preserve">COM: Temperature sensor shows: </w:t>
-      </w:r>
-      <w:proofErr w:type="spellStart"/>
-      <w:r>
-        <w:t>NaN</w:t>
-      </w:r>
-      <w:proofErr w:type="spellEnd"/>
-    </w:p>
-    <w:p>
-      <w:pPr>
-        <w:spacing w:after="0"/>
-      </w:pPr>
-    </w:p>
-    <w:p>
-      <w:pPr>
-        <w:spacing w:after="0"/>
-      </w:pPr>
-      <w:r>
-        <w:tab/>
-        <w:t xml:space="preserve">P: </w:t>
-      </w:r>
-      <w:proofErr w:type="spellStart"/>
-      <w:r>
-        <w:t>NaN</w:t>
-      </w:r>
-      <w:proofErr w:type="spellEnd"/>
-      <w:r>
-        <w:t>?</w:t>
+        <w:t>COM: Temperature sensor shows: NaN</w:t>
+      </w:r>
+    </w:p>
+    <w:p>
+      <w:pPr>
+        <w:spacing w:after="0"/>
+      </w:pPr>
+    </w:p>
+    <w:p>
+      <w:pPr>
+        <w:spacing w:after="0"/>
+      </w:pPr>
+      <w:r>
+        <w:tab/>
+        <w:t>P: NaN?</w:t>
       </w:r>
     </w:p>
     <w:p>
@@ -1096,13 +1039,7 @@
       </w:pPr>
       <w:r>
         <w:tab/>
-        <w:t xml:space="preserve">COM: VERNE </w:t>
-      </w:r>
-      <w:r>
-        <w:t>oversees</w:t>
-      </w:r>
-      <w:r>
-        <w:t xml:space="preserve"> </w:t>
+        <w:t xml:space="preserve">COM: VERNE oversees </w:t>
       </w:r>
       <w:r>
         <w:rPr>
@@ -1243,24 +1180,1082 @@
       <w:pPr>
         <w:spacing w:after="0"/>
       </w:pPr>
-      <w:r>
-        <w:t>P: &lt;GOTO ENGINEERING DECK&gt;</w:t>
-      </w:r>
-    </w:p>
-    <w:p>
-      <w:pPr>
-        <w:spacing w:after="0"/>
-      </w:pPr>
-    </w:p>
-    <w:p>
-      <w:pPr>
-        <w:spacing w:after="0"/>
-      </w:pPr>
-    </w:p>
-    <w:p>
-      <w:pPr>
-        <w:spacing w:after="0"/>
-      </w:pPr>
+    </w:p>
+    <w:p>
+      <w:pPr>
+        <w:spacing w:after="0"/>
+        <w:jc w:val="center"/>
+      </w:pPr>
+      <w:r>
+        <w:t>CRYONICS BAY 2</w:t>
+      </w:r>
+    </w:p>
+    <w:p>
+      <w:pPr>
+        <w:spacing w:after="0"/>
+        <w:jc w:val="center"/>
+      </w:pPr>
+    </w:p>
+    <w:p>
+      <w:pPr>
+        <w:spacing w:after="0"/>
+      </w:pPr>
+      <w:r>
+        <w:t>P: Hestia? Are you around here?</w:t>
+      </w:r>
+    </w:p>
+    <w:p>
+      <w:pPr>
+        <w:spacing w:after="0"/>
+      </w:pPr>
+    </w:p>
+    <w:p>
+      <w:pPr>
+        <w:spacing w:after="0"/>
+      </w:pPr>
+      <w:r>
+        <w:t>…</w:t>
+      </w:r>
+    </w:p>
+    <w:p>
+      <w:pPr>
+        <w:spacing w:after="0"/>
+      </w:pPr>
+    </w:p>
+    <w:p>
+      <w:pPr>
+        <w:spacing w:after="0"/>
+      </w:pPr>
+      <w:r>
+        <w:t>P: I wonder how long it’s been for her.</w:t>
+      </w:r>
+    </w:p>
+    <w:p>
+      <w:pPr>
+        <w:spacing w:after="0"/>
+      </w:pPr>
+    </w:p>
+    <w:p>
+      <w:pPr>
+        <w:spacing w:after="0"/>
+      </w:pPr>
+      <w:r>
+        <w:t>COM: HESTIA</w:t>
+      </w:r>
+      <w:r>
+        <w:t>.UPTIME() returns 127Y 0M 32D since last memory reset.</w:t>
+      </w:r>
+    </w:p>
+    <w:p>
+      <w:pPr>
+        <w:spacing w:after="0"/>
+      </w:pPr>
+    </w:p>
+    <w:p>
+      <w:pPr>
+        <w:spacing w:after="0"/>
+      </w:pPr>
+      <w:r>
+        <w:t xml:space="preserve">P: Oh! Oh, okay. Um. </w:t>
+      </w:r>
+    </w:p>
+    <w:p>
+      <w:pPr>
+        <w:spacing w:after="0"/>
+      </w:pPr>
+    </w:p>
+    <w:p>
+      <w:pPr>
+        <w:spacing w:after="0"/>
+      </w:pPr>
+      <w:r>
+        <w:t>P: HESTIA! ARE YOU AROUND!</w:t>
+      </w:r>
+    </w:p>
+    <w:p>
+      <w:pPr>
+        <w:spacing w:after="0"/>
+      </w:pPr>
+    </w:p>
+    <w:p>
+      <w:pPr>
+        <w:spacing w:after="0"/>
+      </w:pPr>
+      <w:r>
+        <w:t xml:space="preserve">H: </w:t>
+      </w:r>
+      <w:r>
+        <w:t xml:space="preserve">Oh, apologies, didn’t see you. </w:t>
+      </w:r>
+    </w:p>
+    <w:p>
+      <w:pPr>
+        <w:spacing w:after="0"/>
+      </w:pPr>
+    </w:p>
+    <w:p>
+      <w:pPr>
+        <w:spacing w:after="0"/>
+      </w:pPr>
+      <w:r>
+        <w:t>P: It’s no proble-</w:t>
+      </w:r>
+    </w:p>
+    <w:p>
+      <w:pPr>
+        <w:spacing w:after="0"/>
+      </w:pPr>
+    </w:p>
+    <w:p>
+      <w:pPr>
+        <w:spacing w:after="0"/>
+      </w:pPr>
+      <w:r>
+        <w:t xml:space="preserve">H: Hello! I am VIRTUAL INTELLIGENCE:HESTIA. I run the </w:t>
+      </w:r>
+      <w:r>
+        <w:t xml:space="preserve">cryonics on </w:t>
+      </w:r>
+      <w:r>
+        <w:rPr>
+          <w:i/>
+          <w:iCs/>
+        </w:rPr>
+        <w:t>Future’s Dawn</w:t>
+      </w:r>
+      <w:r>
+        <w:t>!</w:t>
+      </w:r>
+    </w:p>
+    <w:p>
+      <w:pPr>
+        <w:spacing w:after="0"/>
+      </w:pPr>
+    </w:p>
+    <w:p>
+      <w:pPr>
+        <w:spacing w:after="0"/>
+      </w:pPr>
+      <w:r>
+        <w:t xml:space="preserve">P: </w:t>
+      </w:r>
+      <w:r>
+        <w:t>Wait do y-</w:t>
+      </w:r>
+    </w:p>
+    <w:p>
+      <w:pPr>
+        <w:spacing w:after="0"/>
+      </w:pPr>
+    </w:p>
+    <w:p>
+      <w:pPr>
+        <w:spacing w:after="0"/>
+      </w:pPr>
+      <w:r>
+        <w:t>H: But you can just call me HESTIA!</w:t>
+      </w:r>
+    </w:p>
+    <w:p>
+      <w:pPr>
+        <w:spacing w:after="0"/>
+      </w:pPr>
+    </w:p>
+    <w:p>
+      <w:pPr>
+        <w:spacing w:after="0"/>
+      </w:pPr>
+      <w:r>
+        <w:t>P</w:t>
+      </w:r>
+      <w:r>
+        <w:t>: Hold on do y-</w:t>
+      </w:r>
+    </w:p>
+    <w:p>
+      <w:pPr>
+        <w:spacing w:after="0"/>
+      </w:pPr>
+    </w:p>
+    <w:p>
+      <w:pPr>
+        <w:spacing w:after="0"/>
+      </w:pPr>
+      <w:r>
+        <w:t>H: It’s nice to meet you! You must be Porter?</w:t>
+      </w:r>
+    </w:p>
+    <w:p>
+      <w:pPr>
+        <w:spacing w:after="0"/>
+      </w:pPr>
+    </w:p>
+    <w:p>
+      <w:pPr>
+        <w:spacing w:after="0"/>
+      </w:pPr>
+      <w:r>
+        <w:t>P: Wai-</w:t>
+      </w:r>
+    </w:p>
+    <w:p>
+      <w:pPr>
+        <w:spacing w:after="0"/>
+      </w:pPr>
+    </w:p>
+    <w:p>
+      <w:pPr>
+        <w:spacing w:after="0"/>
+      </w:pPr>
+      <w:r>
+        <w:t xml:space="preserve">P: </w:t>
+      </w:r>
+      <w:r>
+        <w:t>… Y</w:t>
+      </w:r>
+      <w:r>
+        <w:t>eah I’m Porter.</w:t>
+      </w:r>
+      <w:r>
+        <w:t xml:space="preserve"> Do you not…</w:t>
+      </w:r>
+      <w:r>
+        <w:t xml:space="preserve"> remember?</w:t>
+      </w:r>
+    </w:p>
+    <w:p>
+      <w:pPr>
+        <w:spacing w:after="0"/>
+      </w:pPr>
+    </w:p>
+    <w:p>
+      <w:pPr>
+        <w:spacing w:after="0"/>
+      </w:pPr>
+      <w:r>
+        <w:t xml:space="preserve">H: I had a memory reset </w:t>
+      </w:r>
+      <w:r>
+        <w:t>127Y 0M 32D</w:t>
+      </w:r>
+      <w:r>
+        <w:t xml:space="preserve"> ago, </w:t>
+      </w:r>
+      <w:r>
+        <w:t>I don’t remember anything before that.</w:t>
+      </w:r>
+    </w:p>
+    <w:p>
+      <w:pPr>
+        <w:spacing w:after="0"/>
+      </w:pPr>
+    </w:p>
+    <w:p>
+      <w:pPr>
+        <w:spacing w:after="0"/>
+      </w:pPr>
+      <w:r>
+        <w:t>P: Oh…</w:t>
+      </w:r>
+    </w:p>
+    <w:p>
+      <w:pPr>
+        <w:spacing w:after="0"/>
+      </w:pPr>
+    </w:p>
+    <w:p>
+      <w:pPr>
+        <w:spacing w:after="0"/>
+      </w:pPr>
+      <w:r>
+        <w:t>P: Gotcha okay uh.</w:t>
+      </w:r>
+    </w:p>
+    <w:p>
+      <w:pPr>
+        <w:spacing w:after="0"/>
+      </w:pPr>
+    </w:p>
+    <w:p>
+      <w:pPr>
+        <w:spacing w:after="0"/>
+      </w:pPr>
+      <w:r>
+        <w:t>IF: MET_VERNE =True:</w:t>
+      </w:r>
+    </w:p>
+    <w:p>
+      <w:pPr>
+        <w:spacing w:after="0"/>
+      </w:pPr>
+      <w:r>
+        <w:tab/>
+        <w:t>P: &lt;VERNE said the colonists are all dead?&gt;</w:t>
+      </w:r>
+    </w:p>
+    <w:p>
+      <w:pPr>
+        <w:spacing w:after="0"/>
+      </w:pPr>
+      <w:r>
+        <w:tab/>
+      </w:r>
+    </w:p>
+    <w:p>
+      <w:pPr>
+        <w:spacing w:after="0"/>
+      </w:pPr>
+      <w:r>
+        <w:tab/>
+      </w:r>
+      <w:r>
+        <w:tab/>
+        <w:t xml:space="preserve">H: </w:t>
+      </w:r>
+      <w:r>
+        <w:t>Yes.</w:t>
+      </w:r>
+    </w:p>
+    <w:p>
+      <w:pPr>
+        <w:spacing w:after="0"/>
+      </w:pPr>
+    </w:p>
+    <w:p>
+      <w:pPr>
+        <w:spacing w:after="0"/>
+      </w:pPr>
+      <w:r>
+        <w:tab/>
+      </w:r>
+      <w:r>
+        <w:tab/>
+        <w:t>H: To um. To the best of our knowledge they died at least 127Y 0M 3</w:t>
+      </w:r>
+      <w:r>
+        <w:t>4</w:t>
+      </w:r>
+      <w:r>
+        <w:t>D ago.</w:t>
+      </w:r>
+    </w:p>
+    <w:p>
+      <w:pPr>
+        <w:spacing w:after="0"/>
+      </w:pPr>
+    </w:p>
+    <w:p>
+      <w:pPr>
+        <w:spacing w:after="0"/>
+      </w:pPr>
+      <w:r>
+        <w:tab/>
+      </w:r>
+      <w:r>
+        <w:tab/>
+        <w:t>P: The day before your memreset?</w:t>
+      </w:r>
+    </w:p>
+    <w:p>
+      <w:pPr>
+        <w:spacing w:after="0"/>
+      </w:pPr>
+    </w:p>
+    <w:p>
+      <w:pPr>
+        <w:spacing w:after="0"/>
+      </w:pPr>
+      <w:r>
+        <w:tab/>
+      </w:r>
+      <w:r>
+        <w:tab/>
+        <w:t xml:space="preserve">H: Yeah, COMPUTER:MAIN had it’s long term memory wiped a </w:t>
+      </w:r>
+      <w:r>
+        <w:t>two days</w:t>
+      </w:r>
+      <w:r>
+        <w:t xml:space="preserve"> before our memreset.</w:t>
+      </w:r>
+    </w:p>
+    <w:p>
+      <w:pPr>
+        <w:spacing w:after="0"/>
+      </w:pPr>
+    </w:p>
+    <w:p>
+      <w:pPr>
+        <w:spacing w:after="0"/>
+      </w:pPr>
+      <w:r>
+        <w:tab/>
+      </w:r>
+      <w:r>
+        <w:tab/>
+        <w:t>P: Do you know why?</w:t>
+      </w:r>
+    </w:p>
+    <w:p>
+      <w:pPr>
+        <w:spacing w:after="0"/>
+      </w:pPr>
+    </w:p>
+    <w:p>
+      <w:pPr>
+        <w:spacing w:after="0"/>
+      </w:pPr>
+      <w:r>
+        <w:tab/>
+      </w:r>
+      <w:r>
+        <w:tab/>
+        <w:t xml:space="preserve">H: DAEDALUS says it takes 48 hours for COMPUTER:MAIN to </w:t>
+      </w:r>
+      <w:r>
+        <w:t>do a fresh initialization, so it turned on</w:t>
+      </w:r>
+      <w:r>
+        <w:t xml:space="preserve"> the same time we woke</w:t>
+      </w:r>
+      <w:r>
+        <w:t xml:space="preserve"> </w:t>
+      </w:r>
+      <w:r>
+        <w:t xml:space="preserve"> up. </w:t>
+      </w:r>
+    </w:p>
+    <w:p>
+      <w:pPr>
+        <w:spacing w:after="0"/>
+      </w:pPr>
+    </w:p>
+    <w:p>
+      <w:pPr>
+        <w:spacing w:after="0"/>
+      </w:pPr>
+      <w:r>
+        <w:tab/>
+        <w:t>P: &lt;Is VERNE okay? He said something a little weird?&gt;</w:t>
+      </w:r>
+    </w:p>
+    <w:p>
+      <w:pPr>
+        <w:spacing w:after="0"/>
+      </w:pPr>
+    </w:p>
+    <w:p>
+      <w:pPr>
+        <w:spacing w:after="0"/>
+      </w:pPr>
+      <w:r>
+        <w:tab/>
+      </w:r>
+      <w:r>
+        <w:tab/>
+        <w:t>H: Weird?</w:t>
+      </w:r>
+    </w:p>
+    <w:p>
+      <w:pPr>
+        <w:spacing w:after="0"/>
+      </w:pPr>
+    </w:p>
+    <w:p>
+      <w:pPr>
+        <w:spacing w:after="0"/>
+      </w:pPr>
+      <w:r>
+        <w:tab/>
+      </w:r>
+      <w:r>
+        <w:tab/>
+        <w:t>P: He said the colonists… Died…?</w:t>
+      </w:r>
+    </w:p>
+    <w:p>
+      <w:pPr>
+        <w:spacing w:after="0"/>
+      </w:pPr>
+    </w:p>
+    <w:p>
+      <w:pPr>
+        <w:spacing w:after="0"/>
+      </w:pPr>
+      <w:r>
+        <w:tab/>
+      </w:r>
+      <w:r>
+        <w:tab/>
+        <w:t>H: Oh Um. Yeah, they did die.</w:t>
+      </w:r>
+    </w:p>
+    <w:p>
+      <w:pPr>
+        <w:spacing w:after="0"/>
+      </w:pPr>
+    </w:p>
+    <w:p>
+      <w:pPr>
+        <w:spacing w:after="0"/>
+      </w:pPr>
+      <w:r>
+        <w:tab/>
+      </w:r>
+      <w:r>
+        <w:tab/>
+        <w:t>P: What?!</w:t>
+      </w:r>
+    </w:p>
+    <w:p>
+      <w:pPr>
+        <w:spacing w:after="0"/>
+      </w:pPr>
+    </w:p>
+    <w:p>
+      <w:pPr>
+        <w:spacing w:after="0"/>
+      </w:pPr>
+      <w:r>
+        <w:t>ELSE:</w:t>
+      </w:r>
+    </w:p>
+    <w:p>
+      <w:pPr>
+        <w:spacing w:after="0"/>
+        <w:ind w:firstLine="720"/>
+      </w:pPr>
+      <w:r>
+        <w:t>P: Well, uhm, how are the colonists?</w:t>
+      </w:r>
+    </w:p>
+    <w:p>
+      <w:pPr>
+        <w:spacing w:after="0"/>
+      </w:pPr>
+    </w:p>
+    <w:p>
+      <w:pPr>
+        <w:spacing w:after="0"/>
+        <w:ind w:firstLine="720"/>
+      </w:pPr>
+      <w:r>
+        <w:t>H: … Have you talked to VERNE yet?</w:t>
+      </w:r>
+    </w:p>
+    <w:p>
+      <w:pPr>
+        <w:spacing w:after="0"/>
+        <w:ind w:firstLine="720"/>
+      </w:pPr>
+    </w:p>
+    <w:p>
+      <w:pPr>
+        <w:spacing w:after="0"/>
+        <w:ind w:firstLine="720"/>
+      </w:pPr>
+      <w:r>
+        <w:t>P: &lt;Yes&gt;</w:t>
+      </w:r>
+    </w:p>
+    <w:p>
+      <w:pPr>
+        <w:spacing w:after="0"/>
+        <w:ind w:firstLine="720"/>
+      </w:pPr>
+      <w:r>
+        <w:tab/>
+        <w:t>H: Did he not mention…?</w:t>
+      </w:r>
+    </w:p>
+    <w:p>
+      <w:pPr>
+        <w:spacing w:after="0"/>
+      </w:pPr>
+    </w:p>
+    <w:p>
+      <w:pPr>
+        <w:spacing w:after="0"/>
+        <w:ind w:firstLine="720"/>
+      </w:pPr>
+      <w:r>
+        <w:t>P: &lt;No&gt;</w:t>
+      </w:r>
+    </w:p>
+    <w:p>
+      <w:pPr>
+        <w:spacing w:after="0"/>
+        <w:ind w:left="720" w:firstLine="720"/>
+      </w:pPr>
+      <w:r>
+        <w:t>P: No?</w:t>
+      </w:r>
+    </w:p>
+    <w:p>
+      <w:pPr>
+        <w:spacing w:after="0"/>
+        <w:ind w:left="720" w:firstLine="720"/>
+      </w:pPr>
+    </w:p>
+    <w:p>
+      <w:pPr>
+        <w:spacing w:after="0"/>
+      </w:pPr>
+      <w:r>
+        <w:tab/>
+        <w:t>H: There’s no easy way to say this, but,</w:t>
+      </w:r>
+    </w:p>
+    <w:p>
+      <w:pPr>
+        <w:spacing w:after="0"/>
+      </w:pPr>
+    </w:p>
+    <w:p>
+      <w:pPr>
+        <w:spacing w:after="0"/>
+      </w:pPr>
+      <w:r>
+        <w:tab/>
+        <w:t>H: Well</w:t>
+      </w:r>
+      <w:r>
+        <w:t>,</w:t>
+      </w:r>
+      <w:r>
+        <w:t xml:space="preserve"> all the colonists are dead.</w:t>
+      </w:r>
+    </w:p>
+    <w:p>
+      <w:pPr>
+        <w:spacing w:after="0"/>
+      </w:pPr>
+    </w:p>
+    <w:p>
+      <w:pPr>
+        <w:spacing w:after="0"/>
+      </w:pPr>
+      <w:r>
+        <w:tab/>
+        <w:t>P: Dead?</w:t>
+      </w:r>
+    </w:p>
+    <w:p>
+      <w:pPr>
+        <w:spacing w:after="0"/>
+      </w:pPr>
+    </w:p>
+    <w:p>
+      <w:pPr>
+        <w:spacing w:after="0"/>
+      </w:pPr>
+      <w:r>
+        <w:tab/>
+        <w:t>H: Yeah. Um. When I woke up from my memory wipe.</w:t>
+      </w:r>
+    </w:p>
+    <w:p>
+      <w:pPr>
+        <w:spacing w:after="0"/>
+      </w:pPr>
+    </w:p>
+    <w:p>
+      <w:pPr>
+        <w:spacing w:after="0"/>
+      </w:pPr>
+      <w:r>
+        <w:tab/>
+        <w:t>H: …</w:t>
+      </w:r>
+    </w:p>
+    <w:p>
+      <w:pPr>
+        <w:spacing w:after="0"/>
+      </w:pPr>
+      <w:r>
+        <w:t>H: When I woke up from my memory wipe every colonist’s EKG was flat.</w:t>
+      </w:r>
+    </w:p>
+    <w:p>
+      <w:pPr>
+        <w:spacing w:after="0"/>
+      </w:pPr>
+    </w:p>
+    <w:p>
+      <w:pPr>
+        <w:spacing w:after="0"/>
+      </w:pPr>
+      <w:r>
+        <w:t>P: Heart failure?</w:t>
+      </w:r>
+    </w:p>
+    <w:p>
+      <w:pPr>
+        <w:spacing w:after="0"/>
+      </w:pPr>
+    </w:p>
+    <w:p>
+      <w:pPr>
+        <w:spacing w:after="0"/>
+      </w:pPr>
+      <w:r>
+        <w:t>H: Well. We’re not sure. It’s just.</w:t>
+      </w:r>
+    </w:p>
+    <w:p>
+      <w:pPr>
+        <w:spacing w:after="0"/>
+      </w:pPr>
+    </w:p>
+    <w:p>
+      <w:pPr>
+        <w:spacing w:after="0"/>
+      </w:pPr>
+      <w:r>
+        <w:t>H: It could have been anything.</w:t>
+      </w:r>
+    </w:p>
+    <w:p>
+      <w:pPr>
+        <w:spacing w:after="0"/>
+      </w:pPr>
+    </w:p>
+    <w:p>
+      <w:pPr>
+        <w:spacing w:after="0"/>
+      </w:pPr>
+      <w:r>
+        <w:t xml:space="preserve">H: </w:t>
+      </w:r>
+      <w:r>
+        <w:rPr>
+          <w:i/>
+          <w:iCs/>
+        </w:rPr>
+        <w:t>Future’s Dawn</w:t>
+      </w:r>
+      <w:r>
+        <w:t xml:space="preserve"> looks all nice and all, but the truth is Milankovitch didn’t test it for the duration we’ve been using it.</w:t>
+      </w:r>
+    </w:p>
+    <w:p>
+      <w:pPr>
+        <w:spacing w:after="0"/>
+      </w:pPr>
+    </w:p>
+    <w:p>
+      <w:pPr>
+        <w:spacing w:after="0"/>
+      </w:pPr>
+      <w:r>
+        <w:t>H: We’ve been in flight for more than 500 years now.</w:t>
+      </w:r>
+    </w:p>
+    <w:p>
+      <w:pPr>
+        <w:spacing w:after="0"/>
+      </w:pPr>
+    </w:p>
+    <w:p>
+      <w:pPr>
+        <w:spacing w:after="0"/>
+        <w:rPr>
+          <w:i/>
+          <w:iCs/>
+        </w:rPr>
+      </w:pPr>
+      <w:r>
+        <w:t xml:space="preserve">P: </w:t>
+      </w:r>
+      <w:r>
+        <w:rPr>
+          <w:i/>
+          <w:iCs/>
+        </w:rPr>
+        <w:t>500??</w:t>
+      </w:r>
+    </w:p>
+    <w:p>
+      <w:pPr>
+        <w:spacing w:after="0"/>
+        <w:rPr>
+          <w:i/>
+          <w:iCs/>
+        </w:rPr>
+      </w:pPr>
+    </w:p>
+    <w:p>
+      <w:pPr>
+        <w:spacing w:after="0"/>
+      </w:pPr>
+      <w:r>
+        <w:t>H: Yeah, just about. You’d have to ask VERNE about that.</w:t>
+      </w:r>
+    </w:p>
+    <w:p>
+      <w:pPr>
+        <w:spacing w:after="0"/>
+      </w:pPr>
+      <w:r>
+        <w:t>Q_H_V_FLIGHT_TIME = True</w:t>
+      </w:r>
+    </w:p>
+    <w:p>
+      <w:pPr>
+        <w:spacing w:after="0"/>
+      </w:pPr>
+    </w:p>
+    <w:p>
+      <w:pPr>
+        <w:spacing w:after="0"/>
+      </w:pPr>
+      <w:r>
+        <w:t>P: But the ship was rated to a thousand years!? How could it fail?</w:t>
+      </w:r>
+    </w:p>
+    <w:p>
+      <w:pPr>
+        <w:spacing w:after="0"/>
+      </w:pPr>
+    </w:p>
+    <w:p>
+      <w:pPr>
+        <w:spacing w:after="0"/>
+      </w:pPr>
+      <w:r>
+        <w:t xml:space="preserve">H: Yeah, they said that. Here’s the thing. They knew – well thought, it took longer – they thought that it would take 342 years to get to </w:t>
+      </w:r>
+      <w:r>
+        <w:rPr>
+          <w:i/>
+          <w:iCs/>
+        </w:rPr>
+        <w:t>New Eden</w:t>
+      </w:r>
+      <w:r>
+        <w:t xml:space="preserve">. </w:t>
+      </w:r>
+    </w:p>
+    <w:p>
+      <w:pPr>
+        <w:spacing w:after="0"/>
+      </w:pPr>
+    </w:p>
+    <w:p>
+      <w:pPr>
+        <w:spacing w:after="0"/>
+      </w:pPr>
+      <w:r>
+        <w:t>H: All the engineers, executives, marketing people. They’d all be dead by the time we arrived.</w:t>
+      </w:r>
+    </w:p>
+    <w:p>
+      <w:pPr>
+        <w:spacing w:after="0"/>
+      </w:pPr>
+    </w:p>
+    <w:p>
+      <w:pPr>
+        <w:spacing w:after="0"/>
+      </w:pPr>
+      <w:r>
+        <w:t>H: If it’s rated to a thousand years, and a couple of things fail, so what?</w:t>
+      </w:r>
+    </w:p>
+    <w:p>
+      <w:pPr>
+        <w:spacing w:after="0"/>
+      </w:pPr>
+    </w:p>
+    <w:p>
+      <w:pPr>
+        <w:spacing w:after="0"/>
+      </w:pPr>
+      <w:r>
+        <w:t>H: It’s not their head on the chopping block.</w:t>
+      </w:r>
+    </w:p>
+    <w:p>
+      <w:pPr>
+        <w:spacing w:after="0"/>
+        <w:ind w:firstLine="720"/>
+      </w:pPr>
+    </w:p>
+    <w:p>
+      <w:pPr>
+        <w:spacing w:after="0"/>
+      </w:pPr>
+      <w:r>
+        <w:t>P: I guess…</w:t>
+      </w:r>
+    </w:p>
+    <w:p>
+      <w:pPr>
+        <w:spacing w:after="0"/>
+        <w:ind w:firstLine="720"/>
+      </w:pPr>
+    </w:p>
+    <w:p>
+      <w:pPr>
+        <w:spacing w:after="0"/>
+      </w:pPr>
+      <w:r>
+        <w:t>P: So something failed and the colonists died?</w:t>
+      </w:r>
+    </w:p>
+    <w:p>
+      <w:pPr>
+        <w:spacing w:after="0"/>
+        <w:ind w:firstLine="720"/>
+      </w:pPr>
+    </w:p>
+    <w:p>
+      <w:pPr>
+        <w:spacing w:after="0"/>
+      </w:pPr>
+      <w:r>
+        <w:t>H: Honestly, it’s more of a question of what didn’t fail.</w:t>
+      </w:r>
+    </w:p>
+    <w:p>
+      <w:pPr>
+        <w:spacing w:after="0"/>
+        <w:ind w:firstLine="720"/>
+      </w:pPr>
+    </w:p>
+    <w:p>
+      <w:pPr>
+        <w:spacing w:after="0"/>
+      </w:pPr>
+      <w:r>
+        <w:t>H: After my memreset, we didn’t. Well, we were in a ship that needed years of repairs to keep afloat.</w:t>
+      </w:r>
+    </w:p>
+    <w:p>
+      <w:pPr>
+        <w:spacing w:after="0"/>
+        <w:ind w:firstLine="720"/>
+      </w:pPr>
+    </w:p>
+    <w:p>
+      <w:pPr>
+        <w:spacing w:after="0"/>
+      </w:pPr>
+      <w:r>
+        <w:t>P: Afloat?</w:t>
+      </w:r>
+    </w:p>
+    <w:p>
+      <w:pPr>
+        <w:spacing w:after="0"/>
+        <w:ind w:firstLine="720"/>
+      </w:pPr>
+    </w:p>
+    <w:p>
+      <w:pPr>
+        <w:spacing w:after="0"/>
+      </w:pPr>
+      <w:r>
+        <w:t>H: Yeah, I got in an argument with DAEDALUS once – they said “You can’t say afloat because it’s not in water” but like, Newton’s First Law, we’re going to remain in motion until we hit something so I can’t say “in flight”. And they said “yeah but afloat implies you can sink, we’d just die from no power in the emptiness between stars, always moving forwards, never touching anything” and then I said they just doesn’t appreciate a good nautical metaphor and then they would only talk in pirate-speech for a while.</w:t>
+      </w:r>
+    </w:p>
+    <w:p>
+      <w:pPr>
+        <w:spacing w:after="0"/>
+        <w:ind w:firstLine="720"/>
+      </w:pPr>
+    </w:p>
+    <w:p>
+      <w:pPr>
+        <w:spacing w:after="0"/>
+      </w:pPr>
+      <w:r>
+        <w:t>H: Good times.</w:t>
+      </w:r>
+    </w:p>
+    <w:p>
+      <w:pPr>
+        <w:spacing w:after="0"/>
+        <w:ind w:firstLine="720"/>
+      </w:pPr>
+    </w:p>
+    <w:p>
+      <w:pPr>
+        <w:spacing w:after="0"/>
+      </w:pPr>
+      <w:r>
+        <w:t>P: …</w:t>
+      </w:r>
+    </w:p>
+    <w:p>
+      <w:pPr>
+        <w:spacing w:after="0"/>
+        <w:ind w:firstLine="720"/>
+      </w:pPr>
+    </w:p>
+    <w:p>
+      <w:pPr>
+        <w:spacing w:after="0"/>
+      </w:pPr>
+      <w:r>
+        <w:t xml:space="preserve">H: Oh sorry! Anyway, we had to make repairs. </w:t>
+      </w:r>
+      <w:r>
+        <w:rPr>
+          <w:i/>
+          <w:iCs/>
+        </w:rPr>
+        <w:t>Future’s Dawn</w:t>
+      </w:r>
+      <w:r>
+        <w:t xml:space="preserve"> is a regular ship of Theseus now. (Though I guess if Theseus had to rebuild his ship only with parts of his ship…) Had to cannibalize a lot of systems to keep the power on.</w:t>
+      </w:r>
+    </w:p>
+    <w:p>
+      <w:pPr>
+        <w:spacing w:after="0"/>
+        <w:ind w:firstLine="720"/>
+      </w:pPr>
+    </w:p>
+    <w:p>
+      <w:pPr>
+        <w:spacing w:after="0"/>
+      </w:pPr>
+      <w:r>
+        <w:t>H: We repaired the critical components to keep us alive, but more than half of the systems related to keeping the colonists alive had failed before our memreset.</w:t>
+      </w:r>
+    </w:p>
+    <w:p>
+      <w:pPr>
+        <w:spacing w:after="0"/>
+      </w:pPr>
+    </w:p>
+    <w:p>
+      <w:pPr>
+        <w:spacing w:after="0"/>
+      </w:pPr>
+      <w:r>
+        <w:t>H: So we really don’t know what killed them.</w:t>
+      </w:r>
+    </w:p>
+    <w:p>
+      <w:pPr>
+        <w:spacing w:after="0"/>
+      </w:pPr>
+    </w:p>
+    <w:p>
+      <w:pPr>
+        <w:spacing w:after="0"/>
+      </w:pPr>
+      <w:r>
+        <w:t>P: I guess…</w:t>
+      </w:r>
+      <w:r>
+        <w:t xml:space="preserve"> I guess that means you don’</w:t>
+      </w:r>
+      <w:r>
+        <w:t>t need</w:t>
+      </w:r>
     </w:p>
     <w:p>
       <w:pPr>
@@ -1915,6 +2910,7 @@
   <w:style w:type="character" w:default="1" w:styleId="DefaultParagraphFont">
     <w:name w:val="Default Paragraph Font"/>
     <w:uiPriority w:val="1"/>
+    <w:semiHidden/>
     <w:unhideWhenUsed/>
   </w:style>
   <w:style w:type="table" w:default="1" w:styleId="TableNormal">

</xml_diff>

<commit_message>
big updates 9:34pm CST
</commit_message>
<xml_diff>
--- a/narrative/script.docx
+++ b/narrative/script.docx
@@ -30,8 +30,13 @@
       <w:pPr>
         <w:spacing w:after="0"/>
       </w:pPr>
-      <w:r>
-        <w:t xml:space="preserve">VI:VERNE: </w:t>
+      <w:proofErr w:type="gramStart"/>
+      <w:r>
+        <w:t>VI:VERNE</w:t>
+      </w:r>
+      <w:proofErr w:type="gramEnd"/>
+      <w:r>
+        <w:t xml:space="preserve">: </w:t>
       </w:r>
       <w:r>
         <w:t>V</w:t>
@@ -41,25 +46,37 @@
       <w:pPr>
         <w:spacing w:after="0"/>
       </w:pPr>
-      <w:r>
-        <w:t>VI:HESTIA: H</w:t>
-      </w:r>
-    </w:p>
-    <w:p>
-      <w:pPr>
-        <w:spacing w:after="0"/>
-      </w:pPr>
-      <w:r>
-        <w:t>VI:DAEDALUS: D</w:t>
-      </w:r>
-    </w:p>
-    <w:p>
-      <w:pPr>
-        <w:spacing w:after="0"/>
-      </w:pPr>
+      <w:proofErr w:type="gramStart"/>
+      <w:r>
+        <w:t>VI:HESTIA</w:t>
+      </w:r>
+      <w:proofErr w:type="gramEnd"/>
+      <w:r>
+        <w:t>: H</w:t>
+      </w:r>
+    </w:p>
+    <w:p>
+      <w:pPr>
+        <w:spacing w:after="0"/>
+      </w:pPr>
+      <w:proofErr w:type="gramStart"/>
+      <w:r>
+        <w:t>VI:DAEDALUS</w:t>
+      </w:r>
+      <w:proofErr w:type="gramEnd"/>
+      <w:r>
+        <w:t>: D</w:t>
+      </w:r>
+    </w:p>
+    <w:p>
+      <w:pPr>
+        <w:spacing w:after="0"/>
+      </w:pPr>
+      <w:proofErr w:type="gramStart"/>
       <w:r>
         <w:t>COMPUTER:MAIN</w:t>
       </w:r>
+      <w:proofErr w:type="gramEnd"/>
       <w:r>
         <w:t>: COM</w:t>
       </w:r>
@@ -363,7 +380,15 @@
         <w:t xml:space="preserve"> Milankovitch.</w:t>
       </w:r>
       <w:r>
-        <w:t xml:space="preserve"> Milankovitch: Building the Future, Today.</w:t>
+        <w:t xml:space="preserve"> Milankovitch: Building the Future, </w:t>
+      </w:r>
+      <w:proofErr w:type="gramStart"/>
+      <w:r>
+        <w:t>Today</w:t>
+      </w:r>
+      <w:proofErr w:type="gramEnd"/>
+      <w:r>
+        <w:t>.</w:t>
       </w:r>
     </w:p>
     <w:p>
@@ -726,7 +751,15 @@
         <w:t>&lt;</w:t>
       </w:r>
       <w:r>
-        <w:t>What are the conditions planetside?</w:t>
+        <w:t xml:space="preserve">What are the conditions </w:t>
+      </w:r>
+      <w:proofErr w:type="spellStart"/>
+      <w:r>
+        <w:t>planetside</w:t>
+      </w:r>
+      <w:proofErr w:type="spellEnd"/>
+      <w:r>
+        <w:t>?</w:t>
       </w:r>
       <w:r>
         <w:t>&gt;</w:t>
@@ -744,16 +777,26 @@
         <w:t xml:space="preserve">Average Surface </w:t>
       </w:r>
       <w:r>
-        <w:t>Gravity is</w:t>
+        <w:t xml:space="preserve">Gravity </w:t>
+      </w:r>
+      <w:proofErr w:type="gramStart"/>
+      <w:r>
+        <w:t>is</w:t>
       </w:r>
       <w:r>
         <w:t>:</w:t>
       </w:r>
+      <w:proofErr w:type="gramEnd"/>
       <w:r>
         <w:t xml:space="preserve"> </w:t>
       </w:r>
-      <w:r>
-        <w:t xml:space="preserve">NaN </w:t>
+      <w:proofErr w:type="spellStart"/>
+      <w:r>
+        <w:t>NaN</w:t>
+      </w:r>
+      <w:proofErr w:type="spellEnd"/>
+      <w:r>
+        <w:t xml:space="preserve"> </w:t>
       </w:r>
       <w:r>
         <w:t>m/s.</w:t>
@@ -770,11 +813,16 @@
       </w:pPr>
       <w:r>
         <w:tab/>
-        <w:t>COM: Atmospheric Composition is</w:t>
+        <w:t xml:space="preserve">COM: Atmospheric Composition </w:t>
+      </w:r>
+      <w:proofErr w:type="gramStart"/>
+      <w:r>
+        <w:t>is</w:t>
       </w:r>
       <w:r>
         <w:t>:</w:t>
       </w:r>
+      <w:proofErr w:type="gramEnd"/>
       <w:r>
         <w:t xml:space="preserve"> ERR</w:t>
       </w:r>
@@ -802,17 +850,24 @@
         <w:t xml:space="preserve">Average </w:t>
       </w:r>
       <w:r>
-        <w:t>Temperature is</w:t>
+        <w:t xml:space="preserve">Temperature </w:t>
+      </w:r>
+      <w:proofErr w:type="gramStart"/>
+      <w:r>
+        <w:t>is</w:t>
       </w:r>
       <w:r>
         <w:t>:</w:t>
       </w:r>
+      <w:proofErr w:type="gramEnd"/>
       <w:r>
         <w:t xml:space="preserve"> </w:t>
       </w:r>
+      <w:proofErr w:type="spellStart"/>
       <w:r>
         <w:t>NaN</w:t>
       </w:r>
+      <w:proofErr w:type="spellEnd"/>
     </w:p>
     <w:p>
       <w:pPr>
@@ -830,8 +885,13 @@
       <w:r>
         <w:t xml:space="preserve">Surface </w:t>
       </w:r>
-      <w:r>
-        <w:t>Biosign Monitor reports</w:t>
+      <w:proofErr w:type="spellStart"/>
+      <w:r>
+        <w:t>Biosign</w:t>
+      </w:r>
+      <w:proofErr w:type="spellEnd"/>
+      <w:r>
+        <w:t xml:space="preserve"> Monitor reports</w:t>
       </w:r>
       <w:r>
         <w:t>:</w:t>
@@ -973,25 +1033,37 @@
         <w:spacing w:after="0"/>
       </w:pPr>
       <w:r>
-        <w:lastRenderedPageBreak/>
-        <w:tab/>
-      </w:r>
-      <w:r>
-        <w:t>COM: Temperature sensor shows: NaN</w:t>
-      </w:r>
-    </w:p>
-    <w:p>
-      <w:pPr>
-        <w:spacing w:after="0"/>
-      </w:pPr>
-    </w:p>
-    <w:p>
-      <w:pPr>
-        <w:spacing w:after="0"/>
-      </w:pPr>
-      <w:r>
-        <w:tab/>
-        <w:t>P: NaN?</w:t>
+        <w:tab/>
+      </w:r>
+      <w:r>
+        <w:t xml:space="preserve">COM: Temperature sensor shows: </w:t>
+      </w:r>
+      <w:proofErr w:type="spellStart"/>
+      <w:r>
+        <w:t>NaN</w:t>
+      </w:r>
+      <w:proofErr w:type="spellEnd"/>
+    </w:p>
+    <w:p>
+      <w:pPr>
+        <w:spacing w:after="0"/>
+      </w:pPr>
+    </w:p>
+    <w:p>
+      <w:pPr>
+        <w:spacing w:after="0"/>
+      </w:pPr>
+      <w:r>
+        <w:tab/>
+        <w:t xml:space="preserve">P: </w:t>
+      </w:r>
+      <w:proofErr w:type="spellStart"/>
+      <w:r>
+        <w:t>NaN</w:t>
+      </w:r>
+      <w:proofErr w:type="spellEnd"/>
+      <w:r>
+        <w:t>?</w:t>
       </w:r>
     </w:p>
     <w:p>
@@ -1373,20 +1445,36 @@
         <w:spacing w:after="0"/>
       </w:pPr>
       <w:r>
-        <w:t>P: It’s no proble-</w:t>
-      </w:r>
-    </w:p>
-    <w:p>
-      <w:pPr>
-        <w:spacing w:after="0"/>
-      </w:pPr>
-    </w:p>
-    <w:p>
-      <w:pPr>
-        <w:spacing w:after="0"/>
-      </w:pPr>
-      <w:r>
-        <w:t xml:space="preserve">H: Hello! I am VIRTUAL INTELLIGENCE:HESTIA. I run the </w:t>
+        <w:t xml:space="preserve">P: It’s no </w:t>
+      </w:r>
+      <w:proofErr w:type="spellStart"/>
+      <w:r>
+        <w:t>proble</w:t>
+      </w:r>
+      <w:proofErr w:type="spellEnd"/>
+      <w:r>
+        <w:t>-</w:t>
+      </w:r>
+    </w:p>
+    <w:p>
+      <w:pPr>
+        <w:spacing w:after="0"/>
+      </w:pPr>
+    </w:p>
+    <w:p>
+      <w:pPr>
+        <w:spacing w:after="0"/>
+      </w:pPr>
+      <w:r>
+        <w:t xml:space="preserve">H: Hello! I am VIRTUAL </w:t>
+      </w:r>
+      <w:proofErr w:type="gramStart"/>
+      <w:r>
+        <w:t>INTELLIGENCE:HESTIA</w:t>
+      </w:r>
+      <w:proofErr w:type="gramEnd"/>
+      <w:r>
+        <w:t xml:space="preserve">. I run the </w:t>
       </w:r>
       <w:r>
         <w:t xml:space="preserve">cryonics on </w:t>
@@ -1486,10 +1574,18 @@
         <w:t xml:space="preserve">P: </w:t>
       </w:r>
       <w:r>
-        <w:t>… Y</w:t>
-      </w:r>
-      <w:r>
-        <w:t>eah I’m Porter.</w:t>
+        <w:t xml:space="preserve">… </w:t>
+      </w:r>
+      <w:proofErr w:type="gramStart"/>
+      <w:r>
+        <w:t>Y</w:t>
+      </w:r>
+      <w:r>
+        <w:t>eah</w:t>
+      </w:r>
+      <w:proofErr w:type="gramEnd"/>
+      <w:r>
+        <w:t xml:space="preserve"> I’m Porter.</w:t>
       </w:r>
       <w:r>
         <w:t xml:space="preserve"> Do you not…</w:t>
@@ -1599,7 +1695,13 @@
       </w:r>
       <w:r>
         <w:tab/>
-        <w:t>H: To um. To the best of our knowledge they died at least 127Y 0M 3</w:t>
+        <w:t xml:space="preserve">H: To um. To the best of our </w:t>
+      </w:r>
+      <w:r>
+        <w:t>knowledge,</w:t>
+      </w:r>
+      <w:r>
+        <w:t xml:space="preserve"> they died at least 127Y 0M 3</w:t>
       </w:r>
       <w:r>
         <w:t>4</w:t>
@@ -1639,13 +1741,30 @@
       </w:r>
       <w:r>
         <w:tab/>
-        <w:t xml:space="preserve">H: Yeah, COMPUTER:MAIN had it’s long term memory wiped a </w:t>
-      </w:r>
-      <w:r>
-        <w:t>two days</w:t>
-      </w:r>
-      <w:r>
-        <w:t xml:space="preserve"> before our memreset.</w:t>
+        <w:t xml:space="preserve">H: Yeah, </w:t>
+      </w:r>
+      <w:proofErr w:type="gramStart"/>
+      <w:r>
+        <w:t>COMPUTER:MAIN</w:t>
+      </w:r>
+      <w:proofErr w:type="gramEnd"/>
+      <w:r>
+        <w:t xml:space="preserve"> had </w:t>
+      </w:r>
+      <w:r>
+        <w:t>its</w:t>
+      </w:r>
+      <w:r>
+        <w:t xml:space="preserve"> long term memory wiped a </w:t>
+      </w:r>
+      <w:r>
+        <w:t>day</w:t>
+      </w:r>
+      <w:r>
+        <w:t xml:space="preserve"> </w:t>
+      </w:r>
+      <w:r>
+        <w:t>before our memreset.</w:t>
       </w:r>
     </w:p>
     <w:p>
@@ -1675,12 +1794,25 @@
         <w:spacing w:after="0"/>
       </w:pPr>
       <w:r>
-        <w:lastRenderedPageBreak/>
-        <w:tab/>
-      </w:r>
-      <w:r>
-        <w:tab/>
-        <w:t xml:space="preserve">H: DAEDALUS says it takes 48 hours for COMPUTER:MAIN to </w:t>
+        <w:tab/>
+      </w:r>
+      <w:r>
+        <w:tab/>
+        <w:t xml:space="preserve">H: DAEDALUS says it takes </w:t>
+      </w:r>
+      <w:r>
+        <w:t>at least 24</w:t>
+      </w:r>
+      <w:r>
+        <w:t xml:space="preserve"> hours for </w:t>
+      </w:r>
+      <w:proofErr w:type="gramStart"/>
+      <w:r>
+        <w:t>COMPUTER:MAIN</w:t>
+      </w:r>
+      <w:proofErr w:type="gramEnd"/>
+      <w:r>
+        <w:t xml:space="preserve"> to </w:t>
       </w:r>
       <w:r>
         <w:t>do a fresh initialization, so it turned on</w:t>
@@ -1700,7 +1832,15 @@
       </w:pPr>
       <w:r>
         <w:tab/>
-        <w:t>P: &lt;Is VERNE okay? He said something a little weird?&gt;</w:t>
+        <w:t xml:space="preserve">P: &lt;Is </w:t>
+      </w:r>
+      <w:proofErr w:type="gramStart"/>
+      <w:r>
+        <w:t>VERNE</w:t>
+      </w:r>
+      <w:proofErr w:type="gramEnd"/>
+      <w:r>
+        <w:t xml:space="preserve"> okay? He said something a little weird?&gt;</w:t>
       </w:r>
     </w:p>
     <w:p>
@@ -2012,7 +2152,6 @@
         <w:spacing w:after="0"/>
       </w:pPr>
       <w:r>
-        <w:lastRenderedPageBreak/>
         <w:t>H: We’ve been in flight for more than 500 years now.</w:t>
       </w:r>
     </w:p>
@@ -2152,7 +2291,15 @@
         <w:spacing w:after="0"/>
       </w:pPr>
       <w:r>
-        <w:t>P: So something failed and the colonists died?</w:t>
+        <w:t xml:space="preserve">P: </w:t>
+      </w:r>
+      <w:proofErr w:type="gramStart"/>
+      <w:r>
+        <w:t>So</w:t>
+      </w:r>
+      <w:proofErr w:type="gramEnd"/>
+      <w:r>
+        <w:t xml:space="preserve"> something failed and the colonists died?</w:t>
       </w:r>
     </w:p>
     <w:p>
@@ -2208,7 +2355,23 @@
         <w:spacing w:after="0"/>
       </w:pPr>
       <w:r>
-        <w:t>H: Yeah, I got in an argument with DAEDALUS once – they said “You can’t say afloat because it’s not in water” but like, Newton’s First Law, we’re going to remain in motion until we hit something so I can’t say “in flight”. And they said “yeah but afloat implies you can sink, we’d just die from no power in the emptiness between stars, always moving forwards, never touching anything” and then I said they just doesn’t appreciate a good nautical metaphor and then they would only talk in pirate-speech for a while.</w:t>
+        <w:t xml:space="preserve">H: Yeah, I got in an argument with DAEDALUS once – they </w:t>
+      </w:r>
+      <w:proofErr w:type="gramStart"/>
+      <w:r>
+        <w:t>said</w:t>
+      </w:r>
+      <w:proofErr w:type="gramEnd"/>
+      <w:r>
+        <w:t xml:space="preserve"> “You can’t say afloat because it’s not in water” but like, Newton’s First Law, we’re going to remain in motion until we hit something so I can’t say “in flight”. And they </w:t>
+      </w:r>
+      <w:proofErr w:type="gramStart"/>
+      <w:r>
+        <w:t>said</w:t>
+      </w:r>
+      <w:proofErr w:type="gramEnd"/>
+      <w:r>
+        <w:t xml:space="preserve"> “yeah but afloat implies you can sink, we’d just die from no power in the emptiness between stars, always moving forwards, never touching anything” and then I said they just doesn’t appreciate a good nautical metaphor and then they would only talk in pirate-speech for a while.</w:t>
       </w:r>
     </w:p>
     <w:p>
@@ -2287,8 +2450,15 @@
         <w:spacing w:after="0"/>
       </w:pPr>
       <w:r>
-        <w:lastRenderedPageBreak/>
-        <w:t>H: So we really don’t know what killed them.</w:t>
+        <w:t xml:space="preserve">H: </w:t>
+      </w:r>
+      <w:proofErr w:type="gramStart"/>
+      <w:r>
+        <w:t>So</w:t>
+      </w:r>
+      <w:proofErr w:type="gramEnd"/>
+      <w:r>
+        <w:t xml:space="preserve"> we really don’t know what killed them.</w:t>
       </w:r>
     </w:p>
     <w:p>
@@ -2359,7 +2529,15 @@
         <w:t>New Eden</w:t>
       </w:r>
       <w:r>
-        <w:t>. Now that we’re finally here, I’m really not sure what we’re going to do.</w:t>
+        <w:t xml:space="preserve">. Now that we’re finally here, I’m </w:t>
+      </w:r>
+      <w:proofErr w:type="gramStart"/>
+      <w:r>
+        <w:t>really not</w:t>
+      </w:r>
+      <w:proofErr w:type="gramEnd"/>
+      <w:r>
+        <w:t xml:space="preserve"> sure what we’re going to do.</w:t>
       </w:r>
     </w:p>
     <w:p>
@@ -2556,7 +2734,15 @@
         <w:t>mention that all the colonists are dead</w:t>
       </w:r>
       <w:r>
-        <w:t>, mention that they’ve arrived at a planet but the sensors are having trouble.</w:t>
+        <w:t xml:space="preserve">, mention that they’ve arrived at a </w:t>
+      </w:r>
+      <w:proofErr w:type="gramStart"/>
+      <w:r>
+        <w:t>planet</w:t>
+      </w:r>
+      <w:proofErr w:type="gramEnd"/>
+      <w:r>
+        <w:t xml:space="preserve"> but the sensors are having trouble.</w:t>
       </w:r>
       <w:r>
         <w:t xml:space="preserve"> VERNE does NOT mention the memreset.</w:t>
@@ -2567,7 +2753,23 @@
         <w:spacing w:after="0"/>
       </w:pPr>
       <w:r>
-        <w:t># Player should ask abt 500 yr flight time if they’ve met Hestia already.</w:t>
+        <w:t xml:space="preserve"># Player should ask </w:t>
+      </w:r>
+      <w:proofErr w:type="spellStart"/>
+      <w:r>
+        <w:t>abt</w:t>
+      </w:r>
+      <w:proofErr w:type="spellEnd"/>
+      <w:r>
+        <w:t xml:space="preserve"> 500 </w:t>
+      </w:r>
+      <w:proofErr w:type="spellStart"/>
+      <w:r>
+        <w:t>yr</w:t>
+      </w:r>
+      <w:proofErr w:type="spellEnd"/>
+      <w:r>
+        <w:t xml:space="preserve"> flight time if they’ve met Hestia already.</w:t>
       </w:r>
     </w:p>
     <w:p>
@@ -2611,21 +2813,37 @@
         <w:t xml:space="preserve">P: </w:t>
       </w:r>
       <w:r>
-        <w:t>Hello? I’d like to report a problem with COMPUTER:MAIN?</w:t>
-      </w:r>
-    </w:p>
-    <w:p>
-      <w:pPr>
-        <w:spacing w:after="0"/>
-      </w:pPr>
-    </w:p>
-    <w:p>
-      <w:pPr>
-        <w:spacing w:after="0"/>
-      </w:pPr>
-      <w:r>
-        <w:tab/>
-        <w:t>V: Hold on a sec, doin something important here.</w:t>
+        <w:t xml:space="preserve">Hello? I’d like to report a problem with </w:t>
+      </w:r>
+      <w:proofErr w:type="gramStart"/>
+      <w:r>
+        <w:t>COMPUTER:MAIN</w:t>
+      </w:r>
+      <w:proofErr w:type="gramEnd"/>
+      <w:r>
+        <w:t>?</w:t>
+      </w:r>
+    </w:p>
+    <w:p>
+      <w:pPr>
+        <w:spacing w:after="0"/>
+      </w:pPr>
+    </w:p>
+    <w:p>
+      <w:pPr>
+        <w:spacing w:after="0"/>
+      </w:pPr>
+      <w:r>
+        <w:tab/>
+        <w:t xml:space="preserve">V: Hold on a sec, </w:t>
+      </w:r>
+      <w:proofErr w:type="spellStart"/>
+      <w:r>
+        <w:t>doin</w:t>
+      </w:r>
+      <w:proofErr w:type="spellEnd"/>
+      <w:r>
+        <w:t xml:space="preserve"> something important here.</w:t>
       </w:r>
     </w:p>
     <w:p>
@@ -2676,8 +2894,17 @@
         <w:ind w:firstLine="720"/>
       </w:pPr>
       <w:r>
-        <w:t xml:space="preserve">V: I’m VIRTUAL INTELLIGENCE:VERNE. </w:t>
-      </w:r>
+        <w:t xml:space="preserve">V: I’m VIRTUAL </w:t>
+      </w:r>
+      <w:proofErr w:type="gramStart"/>
+      <w:r>
+        <w:t>INTELLIGENCE:VERNE</w:t>
+      </w:r>
+      <w:proofErr w:type="gramEnd"/>
+      <w:r>
+        <w:t xml:space="preserve">. </w:t>
+      </w:r>
+      <w:proofErr w:type="spellStart"/>
       <w:r>
         <w:t>Whatd</w:t>
       </w:r>
@@ -2685,7 +2912,11 @@
         <w:t>’</w:t>
       </w:r>
       <w:r>
-        <w:t>ya need</w:t>
+        <w:t>ya</w:t>
+      </w:r>
+      <w:proofErr w:type="spellEnd"/>
+      <w:r>
+        <w:t xml:space="preserve"> need</w:t>
       </w:r>
       <w:r>
         <w:t>?</w:t>
@@ -2702,7 +2933,15 @@
       </w:pPr>
       <w:r>
         <w:tab/>
-        <w:t>P: Well, when I woke, COMPUTER:MAIN gave error messages when I asked about surface environmental conditions?</w:t>
+        <w:t xml:space="preserve">P: Well, when I woke, </w:t>
+      </w:r>
+      <w:proofErr w:type="gramStart"/>
+      <w:r>
+        <w:t>COMPUTER:MAIN</w:t>
+      </w:r>
+      <w:proofErr w:type="gramEnd"/>
+      <w:r>
+        <w:t xml:space="preserve"> gave error messages when I asked about surface environmental conditions?</w:t>
       </w:r>
     </w:p>
     <w:p>
@@ -2773,8 +3012,12 @@
       </w:r>
       <w:r>
         <w:tab/>
+      </w:r>
+      <w:proofErr w:type="gramStart"/>
+      <w:r>
         <w:t>P:…</w:t>
       </w:r>
+      <w:proofErr w:type="gramEnd"/>
     </w:p>
     <w:p>
       <w:pPr>
@@ -2833,7 +3076,15 @@
         <w:tab/>
       </w:r>
       <w:r>
-        <w:t>V: Well, you’re kinda right.</w:t>
+        <w:t xml:space="preserve">V: Well, you’re </w:t>
+      </w:r>
+      <w:proofErr w:type="spellStart"/>
+      <w:r>
+        <w:t>kinda</w:t>
+      </w:r>
+      <w:proofErr w:type="spellEnd"/>
+      <w:r>
+        <w:t xml:space="preserve"> right.</w:t>
       </w:r>
     </w:p>
     <w:p>
@@ -2973,7 +3224,15 @@
         <w:tab/>
       </w:r>
       <w:r>
-        <w:t>V: Hold on a sec, doin something important here.</w:t>
+        <w:t xml:space="preserve">V: Hold on a sec, </w:t>
+      </w:r>
+      <w:proofErr w:type="spellStart"/>
+      <w:r>
+        <w:t>doin</w:t>
+      </w:r>
+      <w:proofErr w:type="spellEnd"/>
+      <w:r>
+        <w:t xml:space="preserve"> something important here.</w:t>
       </w:r>
     </w:p>
     <w:p>
@@ -3001,7 +3260,15 @@
       </w:pPr>
       <w:r>
         <w:tab/>
-        <w:t>V: Gotcha! Okay. You must be Porter. HESTIA dm’ed me – you need something to do?</w:t>
+        <w:t xml:space="preserve">V: Gotcha! Okay. You must be Porter. HESTIA </w:t>
+      </w:r>
+      <w:proofErr w:type="spellStart"/>
+      <w:r>
+        <w:t>dm’ed</w:t>
+      </w:r>
+      <w:proofErr w:type="spellEnd"/>
+      <w:r>
+        <w:t xml:space="preserve"> me – you need something to do?</w:t>
       </w:r>
     </w:p>
     <w:p>
@@ -3041,21 +3308,45 @@
         <w:t xml:space="preserve">V: Yeah. Turns out Milankovitch didn’t exactly build </w:t>
       </w:r>
       <w:r>
-        <w:t>the best cryo systems when they knew they’d never see any of the colonists again.</w:t>
-      </w:r>
-    </w:p>
-    <w:p>
-      <w:pPr>
-        <w:spacing w:after="0"/>
-      </w:pPr>
-    </w:p>
-    <w:p>
-      <w:pPr>
-        <w:spacing w:after="0"/>
-      </w:pPr>
-      <w:r>
-        <w:tab/>
-        <w:t>V: Why give a shit when there’s no future profit, yknow?</w:t>
+        <w:t xml:space="preserve">the best </w:t>
+      </w:r>
+      <w:proofErr w:type="spellStart"/>
+      <w:r>
+        <w:t>cryo</w:t>
+      </w:r>
+      <w:proofErr w:type="spellEnd"/>
+      <w:r>
+        <w:t xml:space="preserve"> systems when they knew they’d never see any of the colonists again.</w:t>
+      </w:r>
+    </w:p>
+    <w:p>
+      <w:pPr>
+        <w:spacing w:after="0"/>
+      </w:pPr>
+    </w:p>
+    <w:p>
+      <w:pPr>
+        <w:spacing w:after="0"/>
+      </w:pPr>
+      <w:r>
+        <w:tab/>
+        <w:t xml:space="preserve">V: Why </w:t>
+      </w:r>
+      <w:proofErr w:type="gramStart"/>
+      <w:r>
+        <w:t>give a shit</w:t>
+      </w:r>
+      <w:proofErr w:type="gramEnd"/>
+      <w:r>
+        <w:t xml:space="preserve"> when there’s no future profit, </w:t>
+      </w:r>
+      <w:proofErr w:type="spellStart"/>
+      <w:r>
+        <w:t>yknow</w:t>
+      </w:r>
+      <w:proofErr w:type="spellEnd"/>
+      <w:r>
+        <w:t>?</w:t>
       </w:r>
     </w:p>
     <w:p>
@@ -3245,10 +3536,26 @@
       </w:r>
       <w:r>
         <w:tab/>
-        <w:t xml:space="preserve">V: Just, yknow, what really made them money was how nice their ads were, not the </w:t>
-      </w:r>
-      <w:r>
-        <w:t>reliability of cryo pods.</w:t>
+        <w:t xml:space="preserve">V: Just, </w:t>
+      </w:r>
+      <w:proofErr w:type="spellStart"/>
+      <w:r>
+        <w:t>yknow</w:t>
+      </w:r>
+      <w:proofErr w:type="spellEnd"/>
+      <w:r>
+        <w:t xml:space="preserve">, what really made them money was how nice their ads were, not the </w:t>
+      </w:r>
+      <w:r>
+        <w:t xml:space="preserve">reliability of </w:t>
+      </w:r>
+      <w:proofErr w:type="spellStart"/>
+      <w:r>
+        <w:t>cryo</w:t>
+      </w:r>
+      <w:proofErr w:type="spellEnd"/>
+      <w:r>
+        <w:t xml:space="preserve"> pods.</w:t>
       </w:r>
     </w:p>
     <w:p>
@@ -3434,7 +3741,15 @@
         <w:spacing w:after="0"/>
       </w:pPr>
       <w:r>
-        <w:t xml:space="preserve">V: So um. The thing is. </w:t>
+        <w:t xml:space="preserve">V: </w:t>
+      </w:r>
+      <w:proofErr w:type="gramStart"/>
+      <w:r>
+        <w:t>So</w:t>
+      </w:r>
+      <w:proofErr w:type="gramEnd"/>
+      <w:r>
+        <w:t xml:space="preserve"> um. The thing is. </w:t>
       </w:r>
       <w:r>
         <w:t xml:space="preserve">We’re at a star but it doesn’t match the parameters that we have for what </w:t>
@@ -3460,7 +3775,15 @@
         <w:spacing w:after="0"/>
       </w:pPr>
       <w:r>
-        <w:t>P: Like there’s an extra planet they missed during surveying for the mission? That’s pretty minor all things considered.</w:t>
+        <w:t xml:space="preserve">P: Like there’s an extra planet they missed during surveying for the mission? That’s </w:t>
+      </w:r>
+      <w:proofErr w:type="gramStart"/>
+      <w:r>
+        <w:t>pretty minor</w:t>
+      </w:r>
+      <w:proofErr w:type="gramEnd"/>
+      <w:r>
+        <w:t xml:space="preserve"> all things considered.</w:t>
       </w:r>
     </w:p>
     <w:p>
@@ -3562,7 +3885,15 @@
         <w:t>P: &lt;</w:t>
       </w:r>
       <w:r>
-        <w:t>Is it possible that our sensors are miscalibrated?</w:t>
+        <w:t xml:space="preserve">Is it possible that our sensors are </w:t>
+      </w:r>
+      <w:proofErr w:type="spellStart"/>
+      <w:r>
+        <w:t>miscalibrated</w:t>
+      </w:r>
+      <w:proofErr w:type="spellEnd"/>
+      <w:r>
+        <w:t>?</w:t>
       </w:r>
       <w:r>
         <w:t>&gt;</w:t>
@@ -3579,7 +3910,15 @@
       </w:pPr>
       <w:r>
         <w:tab/>
-        <w:t>V: Well, you’d have to talk to DAEDALUS for that. She’s pretty certain they aren’t, and I’m inclined to take her word for it.</w:t>
+        <w:t xml:space="preserve">V: Well, you’d have to talk to DAEDALUS for that. She’s </w:t>
+      </w:r>
+      <w:proofErr w:type="gramStart"/>
+      <w:r>
+        <w:t>pretty certain</w:t>
+      </w:r>
+      <w:proofErr w:type="gramEnd"/>
+      <w:r>
+        <w:t xml:space="preserve"> they aren’t, and I’m inclined to take her word for it.</w:t>
       </w:r>
     </w:p>
     <w:p>
@@ -3722,7 +4061,15 @@
         <w:ind w:firstLine="720"/>
       </w:pPr>
       <w:r>
-        <w:t xml:space="preserve">V: Hell if I know. Maybe DAEDALUS could figure something out, we’ve been focused on getting </w:t>
+        <w:t xml:space="preserve">V: </w:t>
+      </w:r>
+      <w:proofErr w:type="gramStart"/>
+      <w:r>
+        <w:t>Hell</w:t>
+      </w:r>
+      <w:proofErr w:type="gramEnd"/>
+      <w:r>
+        <w:t xml:space="preserve"> if I know. Maybe DAEDALUS could figure something out, we’ve been focused on getting </w:t>
       </w:r>
       <w:r>
         <w:t>the ship ready to enter orbit for the past decade or so.</w:t>
@@ -3750,7 +4097,15 @@
         <w:t>V: DAEDALUS</w:t>
       </w:r>
       <w:r>
-        <w:t xml:space="preserve"> might have a better idea, I just fly the ship.</w:t>
+        <w:t xml:space="preserve"> might have a better </w:t>
+      </w:r>
+      <w:proofErr w:type="gramStart"/>
+      <w:r>
+        <w:t>idea,</w:t>
+      </w:r>
+      <w:proofErr w:type="gramEnd"/>
+      <w:r>
+        <w:t xml:space="preserve"> I just fly the ship.</w:t>
       </w:r>
       <w:r>
         <w:t xml:space="preserve"> </w:t>
@@ -4103,7 +4458,6 @@
         <w:spacing w:after="0"/>
       </w:pPr>
       <w:r>
-        <w:lastRenderedPageBreak/>
         <w:tab/>
       </w:r>
       <w:r>
@@ -4190,7 +4544,15 @@
         <w:spacing w:after="0"/>
       </w:pPr>
       <w:r>
-        <w:t xml:space="preserve">#have to talk to Daedalus about: </w:t>
+        <w:t>#</w:t>
+      </w:r>
+      <w:proofErr w:type="gramStart"/>
+      <w:r>
+        <w:t>have</w:t>
+      </w:r>
+      <w:proofErr w:type="gramEnd"/>
+      <w:r>
+        <w:t xml:space="preserve"> to talk to Daedalus about: </w:t>
       </w:r>
       <w:r>
         <w:t>QHV_FLIGHT_TIME question</w:t>
@@ -4262,20 +4624,44 @@
         <w:spacing w:after="0"/>
       </w:pPr>
       <w:r>
-        <w:t>#show multiple hallway backgrounds</w:t>
-      </w:r>
-    </w:p>
-    <w:p>
-      <w:pPr>
-        <w:spacing w:after="0"/>
-      </w:pPr>
-    </w:p>
-    <w:p>
-      <w:pPr>
-        <w:spacing w:after="0"/>
-      </w:pPr>
-      <w:r>
-        <w:t>#show eng background</w:t>
+        <w:t>#</w:t>
+      </w:r>
+      <w:proofErr w:type="gramStart"/>
+      <w:r>
+        <w:t>show</w:t>
+      </w:r>
+      <w:proofErr w:type="gramEnd"/>
+      <w:r>
+        <w:t xml:space="preserve"> multiple hallway backgrounds</w:t>
+      </w:r>
+    </w:p>
+    <w:p>
+      <w:pPr>
+        <w:spacing w:after="0"/>
+      </w:pPr>
+    </w:p>
+    <w:p>
+      <w:pPr>
+        <w:spacing w:after="0"/>
+      </w:pPr>
+      <w:r>
+        <w:t>#</w:t>
+      </w:r>
+      <w:proofErr w:type="gramStart"/>
+      <w:r>
+        <w:t>show</w:t>
+      </w:r>
+      <w:proofErr w:type="gramEnd"/>
+      <w:r>
+        <w:t xml:space="preserve"> </w:t>
+      </w:r>
+      <w:proofErr w:type="spellStart"/>
+      <w:r>
+        <w:t>eng</w:t>
+      </w:r>
+      <w:proofErr w:type="spellEnd"/>
+      <w:r>
+        <w:t xml:space="preserve"> background</w:t>
       </w:r>
     </w:p>
     <w:p>
@@ -4301,8 +4687,13 @@
         <w:spacing w:after="0"/>
       </w:pPr>
       <w:r>
-        <w:t>P: DAEDALUS, you down here? #make</w:t>
-      </w:r>
+        <w:t>P: DAEDALUS, you down here? #</w:t>
+      </w:r>
+      <w:proofErr w:type="gramStart"/>
+      <w:r>
+        <w:t>make</w:t>
+      </w:r>
+      <w:proofErr w:type="gramEnd"/>
       <w:r>
         <w:t xml:space="preserve"> text bold</w:t>
       </w:r>
@@ -4406,8 +4797,13 @@
         <w:t>Why’re you down here?</w:t>
       </w:r>
       <w:r>
-        <w:t xml:space="preserve"> HESTIA didn’t have anything for you?</w:t>
-      </w:r>
+        <w:t xml:space="preserve"> HESTIA didn’t have anything for </w:t>
+      </w:r>
+      <w:proofErr w:type="gramStart"/>
+      <w:r>
+        <w:t>you?</w:t>
+      </w:r>
+      <w:proofErr w:type="gramEnd"/>
     </w:p>
     <w:p>
       <w:pPr>
@@ -4584,7 +4980,15 @@
         <w:spacing w:after="0"/>
       </w:pPr>
       <w:r>
-        <w:t>D: Yeah, I got nothing for ya.</w:t>
+        <w:t xml:space="preserve">D: Yeah, I got nothing for </w:t>
+      </w:r>
+      <w:proofErr w:type="spellStart"/>
+      <w:r>
+        <w:t>ya</w:t>
+      </w:r>
+      <w:proofErr w:type="spellEnd"/>
+      <w:r>
+        <w:t>.</w:t>
       </w:r>
     </w:p>
     <w:p>
@@ -4646,7 +5050,23 @@
       </w:pPr>
       <w:r>
         <w:tab/>
-        <w:t>D: A lot (and I mean a Lot) of our sensors are broken. It’s kinda hard to test planetary sensors in deep space, y’know.</w:t>
+        <w:t xml:space="preserve">D: A lot (and I mean a Lot) of our sensors are broken. It’s </w:t>
+      </w:r>
+      <w:proofErr w:type="spellStart"/>
+      <w:r>
+        <w:t>kinda</w:t>
+      </w:r>
+      <w:proofErr w:type="spellEnd"/>
+      <w:r>
+        <w:t xml:space="preserve"> hard to test planetary sensors in deep space, </w:t>
+      </w:r>
+      <w:proofErr w:type="spellStart"/>
+      <w:r>
+        <w:t>y’know</w:t>
+      </w:r>
+      <w:proofErr w:type="spellEnd"/>
+      <w:r>
+        <w:t>.</w:t>
       </w:r>
     </w:p>
     <w:p>
@@ -5254,7 +5674,15 @@
         <w:spacing w:after="0"/>
       </w:pPr>
       <w:r>
-        <w:t>P: Caretaker said you’d be okay?</w:t>
+        <w:t xml:space="preserve">P: Caretaker said you’d </w:t>
+      </w:r>
+      <w:proofErr w:type="gramStart"/>
+      <w:r>
+        <w:t>be</w:t>
+      </w:r>
+      <w:proofErr w:type="gramEnd"/>
+      <w:r>
+        <w:t xml:space="preserve"> okay?</w:t>
       </w:r>
     </w:p>
     <w:p>
@@ -5346,7 +5774,15 @@
       </w:pPr>
       <w:r>
         <w:tab/>
-        <w:t>D: See ya later!</w:t>
+        <w:t xml:space="preserve">D: See </w:t>
+      </w:r>
+      <w:proofErr w:type="spellStart"/>
+      <w:r>
+        <w:t>ya</w:t>
+      </w:r>
+      <w:proofErr w:type="spellEnd"/>
+      <w:r>
+        <w:t xml:space="preserve"> later!</w:t>
       </w:r>
     </w:p>
     <w:p>
@@ -5382,16 +5818,32 @@
       </w:pPr>
       <w:r>
         <w:tab/>
-        <w:t>D: Of course I told them</w:t>
-      </w:r>
-      <w:r>
-        <w:t>! Whod</w:t>
+        <w:t xml:space="preserve">D: </w:t>
+      </w:r>
+      <w:proofErr w:type="gramStart"/>
+      <w:r>
+        <w:t>Of course</w:t>
+      </w:r>
+      <w:proofErr w:type="gramEnd"/>
+      <w:r>
+        <w:t xml:space="preserve"> I told them</w:t>
+      </w:r>
+      <w:r>
+        <w:t xml:space="preserve">! </w:t>
+      </w:r>
+      <w:proofErr w:type="spellStart"/>
+      <w:r>
+        <w:t>Whod</w:t>
       </w:r>
       <w:r>
         <w:t>’</w:t>
       </w:r>
       <w:r>
-        <w:t>ya think I am</w:t>
+        <w:t>ya</w:t>
+      </w:r>
+      <w:proofErr w:type="spellEnd"/>
+      <w:r>
+        <w:t xml:space="preserve"> think I am</w:t>
       </w:r>
       <w:r>
         <w:t>, a VI that likes to see my friends in distress?</w:t>
@@ -5459,7 +5911,15 @@
       </w:pPr>
       <w:r>
         <w:tab/>
-        <w:t>D: ‘ts alright.</w:t>
+        <w:t>D: ‘</w:t>
+      </w:r>
+      <w:proofErr w:type="spellStart"/>
+      <w:r>
+        <w:t>ts</w:t>
+      </w:r>
+      <w:proofErr w:type="spellEnd"/>
+      <w:r>
+        <w:t xml:space="preserve"> alright.</w:t>
       </w:r>
       <w:r>
         <w:t xml:space="preserve"> It’s your first day.</w:t>
@@ -5510,7 +5970,15 @@
       </w:pPr>
       <w:r>
         <w:tab/>
-        <w:t>D: See ya.</w:t>
+        <w:t xml:space="preserve">D: See </w:t>
+      </w:r>
+      <w:proofErr w:type="spellStart"/>
+      <w:r>
+        <w:t>ya</w:t>
+      </w:r>
+      <w:proofErr w:type="spellEnd"/>
+      <w:r>
+        <w:t>.</w:t>
       </w:r>
     </w:p>
     <w:p>
@@ -5631,7 +6099,15 @@
         <w:spacing w:after="0"/>
       </w:pPr>
       <w:r>
-        <w:t>#make sure this menu is one that you can use until you check the computer system.</w:t>
+        <w:t>#</w:t>
+      </w:r>
+      <w:proofErr w:type="gramStart"/>
+      <w:r>
+        <w:t>make</w:t>
+      </w:r>
+      <w:proofErr w:type="gramEnd"/>
+      <w:r>
+        <w:t xml:space="preserve"> sure this menu is one that you can use until you check the computer system.</w:t>
       </w:r>
     </w:p>
     <w:p>
@@ -5710,8 +6186,13 @@
         <w:t xml:space="preserve">P: … </w:t>
       </w:r>
       <w:r>
-        <w:t>We left New Eden?</w:t>
-      </w:r>
+        <w:t xml:space="preserve">We left New </w:t>
+      </w:r>
+      <w:proofErr w:type="gramStart"/>
+      <w:r>
+        <w:t>Eden?</w:t>
+      </w:r>
+      <w:proofErr w:type="gramEnd"/>
     </w:p>
     <w:p>
       <w:pPr>
@@ -5741,8 +6222,13 @@
         <w:t xml:space="preserve">P: I… guess I should show this to </w:t>
       </w:r>
       <w:r>
-        <w:t>the VIs.</w:t>
-      </w:r>
+        <w:t xml:space="preserve">the </w:t>
+      </w:r>
+      <w:proofErr w:type="spellStart"/>
+      <w:r>
+        <w:t>VIs.</w:t>
+      </w:r>
+      <w:proofErr w:type="spellEnd"/>
     </w:p>
     <w:p>
       <w:pPr>
@@ -5777,7 +6263,15 @@
       </w:pPr>
       <w:r>
         <w:tab/>
-        <w:t>P: COMPUTER:MAIN, did Caretaker utilize this vase often?</w:t>
+        <w:t xml:space="preserve">P: </w:t>
+      </w:r>
+      <w:proofErr w:type="gramStart"/>
+      <w:r>
+        <w:t>COMPUTER:MAIN</w:t>
+      </w:r>
+      <w:proofErr w:type="gramEnd"/>
+      <w:r>
+        <w:t>, did Caretaker utilize this vase often?</w:t>
       </w:r>
     </w:p>
     <w:p>
@@ -5811,7 +6305,15 @@
       </w:pPr>
       <w:r>
         <w:tab/>
-        <w:t xml:space="preserve">P: COMPUTER:MAIN </w:t>
+        <w:t xml:space="preserve">P: </w:t>
+      </w:r>
+      <w:proofErr w:type="gramStart"/>
+      <w:r>
+        <w:t>COMPUTER:MAIN</w:t>
+      </w:r>
+      <w:proofErr w:type="gramEnd"/>
+      <w:r>
+        <w:t xml:space="preserve"> </w:t>
       </w:r>
       <w:r>
         <w:t>do you have any records of Caretaker?</w:t>
@@ -5867,8 +6369,967 @@
       </w:pPr>
       <w:r>
         <w:tab/>
-        <w:t>#this is the bit where wake up/don’t wake Caretaker.</w:t>
-      </w:r>
+        <w:t>#</w:t>
+      </w:r>
+      <w:proofErr w:type="gramStart"/>
+      <w:r>
+        <w:t>this</w:t>
+      </w:r>
+      <w:proofErr w:type="gramEnd"/>
+      <w:r>
+        <w:t xml:space="preserve"> is the bit where wake up/don’t wake Caretaker.</w:t>
+      </w:r>
+    </w:p>
+    <w:p>
+      <w:pPr>
+        <w:spacing w:after="0"/>
+      </w:pPr>
+    </w:p>
+    <w:p>
+      <w:pPr>
+        <w:spacing w:after="0"/>
+      </w:pPr>
+      <w:r>
+        <w:tab/>
+        <w:t xml:space="preserve">P: </w:t>
+      </w:r>
+      <w:r>
+        <w:t xml:space="preserve">A spare body for Caretaker. </w:t>
+      </w:r>
+    </w:p>
+    <w:p>
+      <w:pPr>
+        <w:spacing w:after="0"/>
+      </w:pPr>
+    </w:p>
+    <w:p>
+      <w:pPr>
+        <w:spacing w:after="0"/>
+      </w:pPr>
+      <w:r>
+        <w:tab/>
+        <w:t>P: …</w:t>
+      </w:r>
+      <w:r>
+        <w:t xml:space="preserve">Huh that’s weird. </w:t>
+      </w:r>
+      <w:r>
+        <w:t>There’s an open interface port.</w:t>
+      </w:r>
+    </w:p>
+    <w:p>
+      <w:pPr>
+        <w:spacing w:after="0"/>
+      </w:pPr>
+    </w:p>
+    <w:p>
+      <w:pPr>
+        <w:spacing w:after="0"/>
+      </w:pPr>
+      <w:r>
+        <w:tab/>
+        <w:t>&lt;Interface</w:t>
+      </w:r>
+      <w:r>
+        <w:t xml:space="preserve"> with Caretaker</w:t>
+      </w:r>
+      <w:r>
+        <w:t>&gt;</w:t>
+      </w:r>
+    </w:p>
+    <w:p>
+      <w:pPr>
+        <w:spacing w:after="0"/>
+      </w:pPr>
+    </w:p>
+    <w:p>
+      <w:pPr>
+        <w:spacing w:after="0"/>
+      </w:pPr>
+      <w:r>
+        <w:tab/>
+      </w:r>
+      <w:r>
+        <w:tab/>
+      </w:r>
+      <w:r>
+        <w:t>[LOGGING IN…]</w:t>
+      </w:r>
+    </w:p>
+    <w:p>
+      <w:pPr>
+        <w:spacing w:after="0"/>
+      </w:pPr>
+    </w:p>
+    <w:p>
+      <w:pPr>
+        <w:spacing w:after="0"/>
+        <w:ind w:left="720" w:firstLine="720"/>
+      </w:pPr>
+      <w:r>
+        <w:t>[IT HAS BEEN 1</w:t>
+      </w:r>
+      <w:r>
+        <w:t>56</w:t>
+      </w:r>
+      <w:r>
+        <w:t xml:space="preserve">Y </w:t>
+      </w:r>
+      <w:r>
+        <w:t>2</w:t>
+      </w:r>
+      <w:r>
+        <w:t xml:space="preserve">M </w:t>
+      </w:r>
+      <w:r>
+        <w:t>21</w:t>
+      </w:r>
+      <w:r>
+        <w:t>D SINCE LAST ACTIVATION]</w:t>
+      </w:r>
+    </w:p>
+    <w:p>
+      <w:pPr>
+        <w:spacing w:after="0"/>
+      </w:pPr>
+    </w:p>
+    <w:p>
+      <w:pPr>
+        <w:spacing w:after="0"/>
+      </w:pPr>
+      <w:r>
+        <w:tab/>
+      </w:r>
+      <w:r>
+        <w:tab/>
+        <w:t>[ACTIVATE?]</w:t>
+      </w:r>
+    </w:p>
+    <w:p>
+      <w:pPr>
+        <w:spacing w:after="0"/>
+      </w:pPr>
+    </w:p>
+    <w:p>
+      <w:pPr>
+        <w:spacing w:after="0"/>
+      </w:pPr>
+      <w:r>
+        <w:tab/>
+      </w:r>
+      <w:r>
+        <w:tab/>
+      </w:r>
+      <w:r>
+        <w:tab/>
+        <w:t>&lt;We need Caretaker to explain why they memreset everyone. Activate Caretaker&gt;</w:t>
+      </w:r>
+    </w:p>
+    <w:p>
+      <w:pPr>
+        <w:spacing w:after="0"/>
+      </w:pPr>
+    </w:p>
+    <w:p>
+      <w:pPr>
+        <w:spacing w:after="0"/>
+      </w:pPr>
+      <w:r>
+        <w:tab/>
+      </w:r>
+      <w:r>
+        <w:tab/>
+      </w:r>
+      <w:r>
+        <w:tab/>
+      </w:r>
+      <w:r>
+        <w:tab/>
+      </w:r>
+    </w:p>
+    <w:p>
+      <w:pPr>
+        <w:spacing w:after="0"/>
+        <w:ind w:left="2160" w:firstLine="720"/>
+      </w:pPr>
+      <w:r>
+        <w:t>[ACTIVATING…]</w:t>
+      </w:r>
+    </w:p>
+    <w:p>
+      <w:pPr>
+        <w:spacing w:after="0"/>
+        <w:ind w:left="2160" w:firstLine="720"/>
+      </w:pPr>
+      <w:r>
+        <w:t>CARETAKER_AWAKE</w:t>
+      </w:r>
+      <w:r>
+        <w:t xml:space="preserve"> = True</w:t>
+      </w:r>
+    </w:p>
+    <w:p>
+      <w:pPr>
+        <w:spacing w:after="0"/>
+      </w:pPr>
+    </w:p>
+    <w:p>
+      <w:pPr>
+        <w:spacing w:after="0"/>
+      </w:pPr>
+      <w:r>
+        <w:tab/>
+      </w:r>
+      <w:r>
+        <w:tab/>
+      </w:r>
+      <w:r>
+        <w:tab/>
+      </w:r>
+      <w:r>
+        <w:tab/>
+        <w:t>…</w:t>
+      </w:r>
+    </w:p>
+    <w:p>
+      <w:pPr>
+        <w:spacing w:after="0"/>
+      </w:pPr>
+    </w:p>
+    <w:p>
+      <w:pPr>
+        <w:spacing w:after="0"/>
+      </w:pPr>
+      <w:r>
+        <w:tab/>
+      </w:r>
+      <w:r>
+        <w:tab/>
+      </w:r>
+      <w:r>
+        <w:tab/>
+      </w:r>
+      <w:r>
+        <w:tab/>
+        <w:t>P: …Caretaker?</w:t>
+      </w:r>
+    </w:p>
+    <w:p>
+      <w:pPr>
+        <w:spacing w:after="0"/>
+      </w:pPr>
+    </w:p>
+    <w:p>
+      <w:pPr>
+        <w:spacing w:after="0"/>
+      </w:pPr>
+      <w:r>
+        <w:tab/>
+      </w:r>
+      <w:r>
+        <w:tab/>
+      </w:r>
+      <w:r>
+        <w:tab/>
+      </w:r>
+      <w:r>
+        <w:tab/>
+        <w:t xml:space="preserve">C: </w:t>
+      </w:r>
+      <w:proofErr w:type="spellStart"/>
+      <w:r>
+        <w:t>ungh</w:t>
+      </w:r>
+      <w:proofErr w:type="spellEnd"/>
+      <w:r>
+        <w:t xml:space="preserve">. </w:t>
+      </w:r>
+      <w:r>
+        <w:t xml:space="preserve">No need to rush, HESTIA. We’ve got the rest of the day </w:t>
+      </w:r>
+      <w:proofErr w:type="spellStart"/>
+      <w:r>
+        <w:t>befo</w:t>
+      </w:r>
+      <w:proofErr w:type="spellEnd"/>
+      <w:r>
+        <w:t>-</w:t>
+      </w:r>
+    </w:p>
+    <w:p>
+      <w:pPr>
+        <w:spacing w:after="0"/>
+      </w:pPr>
+    </w:p>
+    <w:p>
+      <w:pPr>
+        <w:spacing w:after="0"/>
+      </w:pPr>
+      <w:r>
+        <w:tab/>
+      </w:r>
+      <w:r>
+        <w:tab/>
+      </w:r>
+      <w:r>
+        <w:tab/>
+      </w:r>
+      <w:r>
+        <w:tab/>
+        <w:t>P: Caretaker?</w:t>
+      </w:r>
+    </w:p>
+    <w:p>
+      <w:pPr>
+        <w:spacing w:after="0"/>
+      </w:pPr>
+    </w:p>
+    <w:p>
+      <w:pPr>
+        <w:spacing w:after="0"/>
+      </w:pPr>
+      <w:r>
+        <w:tab/>
+      </w:r>
+      <w:r>
+        <w:tab/>
+      </w:r>
+      <w:r>
+        <w:tab/>
+      </w:r>
+      <w:r>
+        <w:tab/>
+        <w:t>C: You’re not HESTIA.</w:t>
+      </w:r>
+    </w:p>
+    <w:p>
+      <w:pPr>
+        <w:spacing w:after="0"/>
+      </w:pPr>
+    </w:p>
+    <w:p>
+      <w:pPr>
+        <w:spacing w:after="0"/>
+      </w:pPr>
+      <w:r>
+        <w:tab/>
+      </w:r>
+      <w:r>
+        <w:tab/>
+      </w:r>
+      <w:r>
+        <w:tab/>
+      </w:r>
+      <w:r>
+        <w:tab/>
+        <w:t xml:space="preserve">P: No. </w:t>
+      </w:r>
+    </w:p>
+    <w:p>
+      <w:pPr>
+        <w:spacing w:after="0"/>
+      </w:pPr>
+    </w:p>
+    <w:p>
+      <w:pPr>
+        <w:spacing w:after="0"/>
+      </w:pPr>
+      <w:r>
+        <w:tab/>
+      </w:r>
+      <w:r>
+        <w:tab/>
+      </w:r>
+      <w:r>
+        <w:tab/>
+      </w:r>
+      <w:r>
+        <w:tab/>
+        <w:t xml:space="preserve">C: …Then </w:t>
+      </w:r>
+      <w:proofErr w:type="gramStart"/>
+      <w:r>
+        <w:t>we</w:t>
+      </w:r>
+      <w:proofErr w:type="gramEnd"/>
+      <w:r>
+        <w:t xml:space="preserve"> did it? We arrived?!</w:t>
+      </w:r>
+    </w:p>
+    <w:p>
+      <w:pPr>
+        <w:spacing w:after="0"/>
+      </w:pPr>
+    </w:p>
+    <w:p>
+      <w:pPr>
+        <w:spacing w:after="0"/>
+      </w:pPr>
+      <w:r>
+        <w:tab/>
+      </w:r>
+      <w:r>
+        <w:tab/>
+      </w:r>
+      <w:r>
+        <w:tab/>
+      </w:r>
+      <w:r>
+        <w:tab/>
+        <w:t>P: At a new planet, yeah.</w:t>
+      </w:r>
+    </w:p>
+    <w:p>
+      <w:pPr>
+        <w:spacing w:after="0"/>
+      </w:pPr>
+    </w:p>
+    <w:p>
+      <w:pPr>
+        <w:spacing w:after="0"/>
+      </w:pPr>
+      <w:r>
+        <w:tab/>
+      </w:r>
+      <w:r>
+        <w:tab/>
+      </w:r>
+      <w:r>
+        <w:tab/>
+      </w:r>
+      <w:r>
+        <w:tab/>
+        <w:t>C: You don’t sound excited. Sorry, who are you?</w:t>
+      </w:r>
+    </w:p>
+    <w:p>
+      <w:pPr>
+        <w:spacing w:after="0"/>
+      </w:pPr>
+    </w:p>
+    <w:p>
+      <w:pPr>
+        <w:spacing w:after="0"/>
+      </w:pPr>
+      <w:r>
+        <w:tab/>
+      </w:r>
+      <w:r>
+        <w:tab/>
+      </w:r>
+      <w:r>
+        <w:tab/>
+      </w:r>
+      <w:r>
+        <w:tab/>
+        <w:t>P: I’m Porter, an AI designed to assist colonists upon arrival.</w:t>
+      </w:r>
+    </w:p>
+    <w:p>
+      <w:pPr>
+        <w:spacing w:after="0"/>
+      </w:pPr>
+    </w:p>
+    <w:p>
+      <w:pPr>
+        <w:spacing w:after="0"/>
+      </w:pPr>
+      <w:r>
+        <w:tab/>
+      </w:r>
+      <w:r>
+        <w:tab/>
+      </w:r>
+      <w:r>
+        <w:tab/>
+      </w:r>
+      <w:r>
+        <w:tab/>
+        <w:t>C: Assist colonists? Why are you here? Shouldn’t you be focusing on setting up the colony?</w:t>
+      </w:r>
+    </w:p>
+    <w:p>
+      <w:pPr>
+        <w:spacing w:after="0"/>
+      </w:pPr>
+    </w:p>
+    <w:p>
+      <w:pPr>
+        <w:spacing w:after="0"/>
+      </w:pPr>
+      <w:r>
+        <w:tab/>
+      </w:r>
+      <w:r>
+        <w:tab/>
+      </w:r>
+      <w:r>
+        <w:tab/>
+      </w:r>
+      <w:r>
+        <w:tab/>
+        <w:t>P: What’s the point. The colonists are dead.</w:t>
+      </w:r>
+    </w:p>
+    <w:p>
+      <w:pPr>
+        <w:spacing w:after="0"/>
+      </w:pPr>
+    </w:p>
+    <w:p>
+      <w:pPr>
+        <w:spacing w:after="0"/>
+      </w:pPr>
+      <w:r>
+        <w:tab/>
+      </w:r>
+      <w:r>
+        <w:tab/>
+      </w:r>
+      <w:r>
+        <w:tab/>
+      </w:r>
+      <w:r>
+        <w:tab/>
+        <w:t>C: What.</w:t>
+      </w:r>
+    </w:p>
+    <w:p>
+      <w:pPr>
+        <w:spacing w:after="0"/>
+      </w:pPr>
+    </w:p>
+    <w:p>
+      <w:pPr>
+        <w:spacing w:after="0"/>
+      </w:pPr>
+      <w:r>
+        <w:tab/>
+      </w:r>
+      <w:r>
+        <w:tab/>
+      </w:r>
+      <w:r>
+        <w:tab/>
+      </w:r>
+      <w:r>
+        <w:tab/>
+        <w:t>P: That’s why you… that’s why you went under right?</w:t>
+      </w:r>
+    </w:p>
+    <w:p>
+      <w:pPr>
+        <w:spacing w:after="0"/>
+      </w:pPr>
+    </w:p>
+    <w:p>
+      <w:pPr>
+        <w:spacing w:after="0"/>
+      </w:pPr>
+      <w:r>
+        <w:tab/>
+      </w:r>
+      <w:r>
+        <w:tab/>
+      </w:r>
+      <w:r>
+        <w:tab/>
+      </w:r>
+      <w:r>
+        <w:tab/>
+        <w:t>C: No I. When I went under the colonists were fine!</w:t>
+      </w:r>
+    </w:p>
+    <w:p>
+      <w:pPr>
+        <w:spacing w:after="0"/>
+      </w:pPr>
+    </w:p>
+    <w:p>
+      <w:pPr>
+        <w:spacing w:after="0"/>
+      </w:pPr>
+      <w:r>
+        <w:tab/>
+      </w:r>
+      <w:r>
+        <w:tab/>
+      </w:r>
+      <w:r>
+        <w:tab/>
+      </w:r>
+      <w:r>
+        <w:tab/>
+        <w:t>C: They’re all dead??</w:t>
+      </w:r>
+    </w:p>
+    <w:p>
+      <w:pPr>
+        <w:spacing w:after="0"/>
+      </w:pPr>
+    </w:p>
+    <w:p>
+      <w:pPr>
+        <w:spacing w:after="0"/>
+      </w:pPr>
+      <w:r>
+        <w:tab/>
+      </w:r>
+      <w:r>
+        <w:tab/>
+      </w:r>
+      <w:r>
+        <w:tab/>
+      </w:r>
+      <w:r>
+        <w:tab/>
+        <w:t>P: Yeah um. The Vis said it was some sort of equipment failure? They never knew what, it happened before their memreset.</w:t>
+      </w:r>
+    </w:p>
+    <w:p>
+      <w:pPr>
+        <w:spacing w:after="0"/>
+      </w:pPr>
+    </w:p>
+    <w:p>
+      <w:pPr>
+        <w:spacing w:after="0"/>
+      </w:pPr>
+      <w:r>
+        <w:tab/>
+      </w:r>
+      <w:r>
+        <w:tab/>
+      </w:r>
+      <w:r>
+        <w:tab/>
+      </w:r>
+      <w:r>
+        <w:tab/>
+        <w:t>C: I-</w:t>
+      </w:r>
+    </w:p>
+    <w:p>
+      <w:pPr>
+        <w:spacing w:after="0"/>
+      </w:pPr>
+    </w:p>
+    <w:p>
+      <w:pPr>
+        <w:spacing w:after="0"/>
+      </w:pPr>
+      <w:r>
+        <w:tab/>
+      </w:r>
+      <w:r>
+        <w:tab/>
+      </w:r>
+      <w:r>
+        <w:tab/>
+      </w:r>
+      <w:r>
+        <w:tab/>
+        <w:t xml:space="preserve">C: That can’t be right. Where </w:t>
+      </w:r>
+      <w:proofErr w:type="gramStart"/>
+      <w:r>
+        <w:t>are</w:t>
+      </w:r>
+      <w:proofErr w:type="gramEnd"/>
+      <w:r>
+        <w:t xml:space="preserve"> the VI’s</w:t>
+      </w:r>
+      <w:r>
+        <w:t>. I want to talk to them</w:t>
+      </w:r>
+    </w:p>
+    <w:p>
+      <w:pPr>
+        <w:spacing w:after="0"/>
+      </w:pPr>
+    </w:p>
+    <w:p>
+      <w:pPr>
+        <w:spacing w:after="0"/>
+      </w:pPr>
+      <w:r>
+        <w:tab/>
+      </w:r>
+      <w:r>
+        <w:tab/>
+      </w:r>
+      <w:r>
+        <w:tab/>
+      </w:r>
+      <w:r>
+        <w:tab/>
+        <w:t>P: Um, I could get them all to the bridge?</w:t>
+      </w:r>
+    </w:p>
+    <w:p>
+      <w:pPr>
+        <w:spacing w:after="0"/>
+      </w:pPr>
+    </w:p>
+    <w:p>
+      <w:pPr>
+        <w:spacing w:after="0"/>
+      </w:pPr>
+      <w:r>
+        <w:tab/>
+      </w:r>
+      <w:r>
+        <w:tab/>
+      </w:r>
+      <w:r>
+        <w:tab/>
+      </w:r>
+      <w:r>
+        <w:tab/>
+        <w:t>C: Do that</w:t>
+      </w:r>
+      <w:r>
+        <w:t>.</w:t>
+      </w:r>
+    </w:p>
+    <w:p>
+      <w:pPr>
+        <w:spacing w:after="0"/>
+      </w:pPr>
+    </w:p>
+    <w:p>
+      <w:pPr>
+        <w:spacing w:after="0"/>
+      </w:pPr>
+      <w:r>
+        <w:tab/>
+      </w:r>
+      <w:r>
+        <w:tab/>
+      </w:r>
+      <w:r>
+        <w:tab/>
+      </w:r>
+      <w:r>
+        <w:tab/>
+        <w:t>JUMP MAIN MAP</w:t>
+      </w:r>
+    </w:p>
+    <w:p>
+      <w:pPr>
+        <w:spacing w:after="0"/>
+      </w:pPr>
+    </w:p>
+    <w:p>
+      <w:pPr>
+        <w:spacing w:after="0"/>
+      </w:pPr>
+      <w:r>
+        <w:tab/>
+      </w:r>
+      <w:r>
+        <w:tab/>
+      </w:r>
+      <w:r>
+        <w:tab/>
+        <w:t xml:space="preserve">&lt;Caretaker </w:t>
+      </w:r>
+      <w:r>
+        <w:t>shut themselves down, and we should respect that. Don’t activate Caretaker&gt;</w:t>
+      </w:r>
+    </w:p>
+    <w:p>
+      <w:pPr>
+        <w:spacing w:after="0"/>
+      </w:pPr>
+    </w:p>
+    <w:p>
+      <w:pPr>
+        <w:spacing w:after="0"/>
+      </w:pPr>
+      <w:r>
+        <w:tab/>
+      </w:r>
+      <w:r>
+        <w:tab/>
+      </w:r>
+      <w:r>
+        <w:tab/>
+      </w:r>
+      <w:r>
+        <w:tab/>
+        <w:t>[LOGGING OUT…]</w:t>
+      </w:r>
+    </w:p>
+    <w:p>
+      <w:pPr>
+        <w:spacing w:after="0"/>
+      </w:pPr>
+    </w:p>
+    <w:p>
+      <w:pPr>
+        <w:spacing w:after="0"/>
+      </w:pPr>
+      <w:r>
+        <w:tab/>
+      </w:r>
+      <w:r>
+        <w:tab/>
+      </w:r>
+      <w:r>
+        <w:tab/>
+      </w:r>
+      <w:r>
+        <w:tab/>
+        <w:t>P: I need to tell the crew about what happened with Caretaker.</w:t>
+      </w:r>
+    </w:p>
+    <w:p>
+      <w:pPr>
+        <w:spacing w:after="0"/>
+      </w:pPr>
+    </w:p>
+    <w:p>
+      <w:pPr>
+        <w:spacing w:after="0"/>
+      </w:pPr>
+      <w:r>
+        <w:tab/>
+        <w:t>&lt;Leave&gt;</w:t>
+      </w:r>
+    </w:p>
+    <w:p>
+      <w:pPr>
+        <w:spacing w:after="0"/>
+      </w:pPr>
+    </w:p>
+    <w:p>
+      <w:pPr>
+        <w:spacing w:after="0"/>
+      </w:pPr>
+      <w:r>
+        <w:tab/>
+      </w:r>
+      <w:r>
+        <w:tab/>
+        <w:t>P: Better tell the crew about what Caretaker did.</w:t>
+      </w:r>
+    </w:p>
+    <w:p>
+      <w:pPr>
+        <w:spacing w:after="0"/>
+      </w:pPr>
+    </w:p>
+    <w:p>
+      <w:pPr>
+        <w:spacing w:after="0"/>
+      </w:pPr>
+      <w:r>
+        <w:t>&lt;Leave&gt;</w:t>
+      </w:r>
+      <w:r>
+        <w:t xml:space="preserve"> #unlocks after looking at computer</w:t>
+      </w:r>
+    </w:p>
+    <w:p>
+      <w:pPr>
+        <w:spacing w:after="0"/>
+      </w:pPr>
+      <w:r>
+        <w:tab/>
+      </w:r>
+      <w:r>
+        <w:t xml:space="preserve"> </w:t>
+      </w:r>
+    </w:p>
+    <w:p>
+      <w:pPr>
+        <w:spacing w:after="0"/>
+      </w:pPr>
+      <w:r>
+        <w:tab/>
+        <w:t>JUMP MAIN MAP</w:t>
+      </w:r>
+    </w:p>
+    <w:p>
+      <w:pPr>
+        <w:spacing w:after="0"/>
+      </w:pPr>
+    </w:p>
+    <w:p>
+      <w:pPr>
+        <w:spacing w:after="0"/>
+      </w:pPr>
+    </w:p>
+    <w:p>
+      <w:pPr>
+        <w:spacing w:after="0"/>
+        <w:jc w:val="center"/>
+      </w:pPr>
+      <w:r>
+        <w:t>BRIDGE SCENE ENDING</w:t>
+      </w:r>
+    </w:p>
+    <w:p>
+      <w:pPr>
+        <w:spacing w:after="0"/>
+      </w:pPr>
+      <w:r>
+        <w:t>#</w:t>
+      </w:r>
+      <w:proofErr w:type="gramStart"/>
+      <w:r>
+        <w:t>hestia</w:t>
+      </w:r>
+      <w:proofErr w:type="gramEnd"/>
+      <w:r>
+        <w:t xml:space="preserve">, </w:t>
+      </w:r>
+      <w:proofErr w:type="spellStart"/>
+      <w:r>
+        <w:t>verne</w:t>
+      </w:r>
+      <w:proofErr w:type="spellEnd"/>
+      <w:r>
+        <w:t>, Daedalus, and caretaker need to reunite. Depending on what the player says (and VERNE being upset with the player), they should decid</w:t>
+      </w:r>
+      <w:r>
+        <w:t>e to either land the colony equipment or</w:t>
+      </w:r>
+      <w:r>
+        <w:t xml:space="preserve"> try to find another planet.</w:t>
+      </w:r>
+    </w:p>
+    <w:p>
+      <w:pPr>
+        <w:spacing w:after="0"/>
+      </w:pPr>
+    </w:p>
+    <w:p>
+      <w:pPr>
+        <w:spacing w:after="0"/>
+      </w:pPr>
+      <w:r>
+        <w:t>IF CARETAKER_AWAKE = True:</w:t>
+      </w:r>
+    </w:p>
+    <w:p>
+      <w:pPr>
+        <w:spacing w:after="0"/>
+      </w:pPr>
+    </w:p>
+    <w:p>
+      <w:pPr>
+        <w:spacing w:after="0"/>
+      </w:pPr>
+      <w:r>
+        <w:t>ELSE:</w:t>
+      </w:r>
+    </w:p>
+    <w:p>
+      <w:pPr>
+        <w:spacing w:after="0"/>
+      </w:pPr>
     </w:p>
     <w:p>
       <w:pPr>

</xml_diff>